<commit_message>
fction degat en réparation
</commit_message>
<xml_diff>
--- a/EPIC BATTLE NOOTERS.docx
+++ b/EPIC BATTLE NOOTERS.docx
@@ -195,17 +195,8 @@
           <w:szCs w:val="24"/>
         </w:rPr>
         <w:br/>
-        <w:t xml:space="preserve">a – </w:t>
-      </w:r>
-      <w:proofErr w:type="spellStart"/>
-      <w:r>
-        <w:rPr>
-          <w:sz w:val="24"/>
-          <w:szCs w:val="24"/>
-        </w:rPr>
-        <w:t>Noot-Noot</w:t>
-      </w:r>
-      <w:proofErr w:type="spellEnd"/>
+        <w:t>a – Noot-Noot</w:t>
+      </w:r>
       <w:r>
         <w:rPr>
           <w:sz w:val="24"/>
@@ -279,7 +270,6 @@
           <w:szCs w:val="24"/>
         </w:rPr>
       </w:pPr>
-      <w:proofErr w:type="gramStart"/>
       <w:r>
         <w:rPr>
           <w:sz w:val="24"/>
@@ -287,7 +277,6 @@
         </w:rPr>
         <w:t>b</w:t>
       </w:r>
-      <w:proofErr w:type="gramEnd"/>
       <w:r>
         <w:rPr>
           <w:sz w:val="24"/>
@@ -315,21 +304,12 @@
           <w:szCs w:val="24"/>
         </w:rPr>
       </w:pPr>
-      <w:proofErr w:type="gramStart"/>
-      <w:r>
-        <w:rPr>
-          <w:sz w:val="24"/>
-          <w:szCs w:val="24"/>
-        </w:rPr>
-        <w:t>Grandes partie</w:t>
-      </w:r>
-      <w:proofErr w:type="gramEnd"/>
-      <w:r>
-        <w:rPr>
-          <w:sz w:val="24"/>
-          <w:szCs w:val="24"/>
-        </w:rPr>
-        <w:t xml:space="preserve"> du projet</w:t>
+      <w:r>
+        <w:rPr>
+          <w:sz w:val="24"/>
+          <w:szCs w:val="24"/>
+        </w:rPr>
+        <w:t>Grandes partie du projet</w:t>
       </w:r>
     </w:p>
     <w:p>
@@ -341,21 +321,12 @@
           <w:szCs w:val="24"/>
         </w:rPr>
       </w:pPr>
-      <w:proofErr w:type="gramStart"/>
-      <w:r>
-        <w:rPr>
-          <w:sz w:val="24"/>
-          <w:szCs w:val="24"/>
-        </w:rPr>
-        <w:t>a</w:t>
-      </w:r>
-      <w:proofErr w:type="gramEnd"/>
-      <w:r>
-        <w:rPr>
-          <w:sz w:val="24"/>
-          <w:szCs w:val="24"/>
-        </w:rPr>
-        <w:t xml:space="preserve"> – Création des personnages</w:t>
+      <w:r>
+        <w:rPr>
+          <w:sz w:val="24"/>
+          <w:szCs w:val="24"/>
+        </w:rPr>
+        <w:t>a – Création des personnages</w:t>
       </w:r>
     </w:p>
     <w:p>
@@ -406,7 +377,85 @@
           <w:sz w:val="24"/>
           <w:szCs w:val="24"/>
         </w:rPr>
-        <w:t>b – interface choix du personnage</w:t>
+        <w:t xml:space="preserve">b – interface </w:t>
+      </w:r>
+      <w:r>
+        <w:rPr>
+          <w:sz w:val="24"/>
+          <w:szCs w:val="24"/>
+        </w:rPr>
+        <w:t>combat</w:t>
+      </w:r>
+    </w:p>
+    <w:p>
+      <w:pPr>
+        <w:pStyle w:val="Paragraphedeliste"/>
+        <w:ind w:left="1080"/>
+        <w:rPr>
+          <w:sz w:val="24"/>
+          <w:szCs w:val="24"/>
+        </w:rPr>
+      </w:pPr>
+      <w:r>
+        <w:rPr>
+          <w:sz w:val="24"/>
+          <w:szCs w:val="24"/>
+        </w:rPr>
+        <w:t xml:space="preserve">1 – affichage et choix des attaques </w:t>
+      </w:r>
+    </w:p>
+    <w:p>
+      <w:pPr>
+        <w:pStyle w:val="Paragraphedeliste"/>
+        <w:ind w:left="1080"/>
+        <w:rPr>
+          <w:sz w:val="24"/>
+          <w:szCs w:val="24"/>
+        </w:rPr>
+      </w:pPr>
+      <w:r>
+        <w:rPr>
+          <w:sz w:val="24"/>
+          <w:szCs w:val="24"/>
+        </w:rPr>
+        <w:t>2 – personnage actif et inactif</w:t>
+      </w:r>
+    </w:p>
+    <w:p>
+      <w:pPr>
+        <w:pStyle w:val="Paragraphedeliste"/>
+        <w:ind w:left="1080"/>
+        <w:rPr>
+          <w:sz w:val="24"/>
+          <w:szCs w:val="24"/>
+        </w:rPr>
+      </w:pPr>
+      <w:r>
+        <w:rPr>
+          <w:sz w:val="24"/>
+          <w:szCs w:val="24"/>
+        </w:rPr>
+        <w:t>3 – changement de personnage</w:t>
+      </w:r>
+    </w:p>
+    <w:p>
+      <w:pPr>
+        <w:pStyle w:val="Paragraphedeliste"/>
+        <w:numPr>
+          <w:ilvl w:val="0"/>
+          <w:numId w:val="3"/>
+        </w:numPr>
+        <w:rPr>
+          <w:sz w:val="24"/>
+          <w:szCs w:val="24"/>
+        </w:rPr>
+      </w:pPr>
+      <w:r>
+        <w:rPr>
+          <w:sz w:val="24"/>
+          <w:szCs w:val="24"/>
+        </w:rPr>
+        <w:t>Démonstration</w:t>
       </w:r>
     </w:p>
     <w:p>
@@ -473,8 +522,840 @@
         <w:tab/>
       </w:r>
     </w:p>
+    <w:p>
+      <w:pPr>
+        <w:tabs>
+          <w:tab w:val="left" w:pos="2568"/>
+        </w:tabs>
+        <w:rPr>
+          <w:sz w:val="24"/>
+          <w:szCs w:val="24"/>
+        </w:rPr>
+      </w:pPr>
+    </w:p>
+    <w:p>
+      <w:pPr>
+        <w:tabs>
+          <w:tab w:val="left" w:pos="2568"/>
+        </w:tabs>
+        <w:rPr>
+          <w:sz w:val="24"/>
+          <w:szCs w:val="24"/>
+        </w:rPr>
+      </w:pPr>
+    </w:p>
+    <w:p>
+      <w:pPr>
+        <w:tabs>
+          <w:tab w:val="left" w:pos="2568"/>
+        </w:tabs>
+        <w:rPr>
+          <w:sz w:val="24"/>
+          <w:szCs w:val="24"/>
+        </w:rPr>
+      </w:pPr>
+    </w:p>
+    <w:p>
+      <w:pPr>
+        <w:tabs>
+          <w:tab w:val="left" w:pos="2568"/>
+        </w:tabs>
+        <w:rPr>
+          <w:sz w:val="24"/>
+          <w:szCs w:val="24"/>
+        </w:rPr>
+      </w:pPr>
+    </w:p>
+    <w:p>
+      <w:pPr>
+        <w:tabs>
+          <w:tab w:val="left" w:pos="2568"/>
+        </w:tabs>
+        <w:rPr>
+          <w:sz w:val="24"/>
+          <w:szCs w:val="24"/>
+        </w:rPr>
+      </w:pPr>
+    </w:p>
+    <w:p>
+      <w:pPr>
+        <w:tabs>
+          <w:tab w:val="left" w:pos="2568"/>
+        </w:tabs>
+        <w:rPr>
+          <w:sz w:val="24"/>
+          <w:szCs w:val="24"/>
+        </w:rPr>
+      </w:pPr>
+    </w:p>
+    <w:p>
+      <w:pPr>
+        <w:tabs>
+          <w:tab w:val="left" w:pos="2568"/>
+        </w:tabs>
+        <w:rPr>
+          <w:sz w:val="24"/>
+          <w:szCs w:val="24"/>
+        </w:rPr>
+      </w:pPr>
+    </w:p>
+    <w:p>
+      <w:pPr>
+        <w:tabs>
+          <w:tab w:val="left" w:pos="2568"/>
+        </w:tabs>
+        <w:rPr>
+          <w:sz w:val="24"/>
+          <w:szCs w:val="24"/>
+        </w:rPr>
+      </w:pPr>
+    </w:p>
+    <w:p>
+      <w:pPr>
+        <w:tabs>
+          <w:tab w:val="left" w:pos="2568"/>
+        </w:tabs>
+        <w:rPr>
+          <w:sz w:val="24"/>
+          <w:szCs w:val="24"/>
+        </w:rPr>
+      </w:pPr>
+    </w:p>
+    <w:p>
+      <w:pPr>
+        <w:tabs>
+          <w:tab w:val="left" w:pos="2568"/>
+        </w:tabs>
+        <w:rPr>
+          <w:sz w:val="24"/>
+          <w:szCs w:val="24"/>
+        </w:rPr>
+      </w:pPr>
+    </w:p>
+    <w:p>
+      <w:pPr>
+        <w:tabs>
+          <w:tab w:val="left" w:pos="2568"/>
+        </w:tabs>
+        <w:rPr>
+          <w:sz w:val="24"/>
+          <w:szCs w:val="24"/>
+        </w:rPr>
+      </w:pPr>
+    </w:p>
+    <w:p>
+      <w:pPr>
+        <w:tabs>
+          <w:tab w:val="left" w:pos="2568"/>
+        </w:tabs>
+        <w:rPr>
+          <w:b/>
+          <w:bCs/>
+          <w:sz w:val="28"/>
+          <w:szCs w:val="28"/>
+        </w:rPr>
+      </w:pPr>
+      <w:r>
+        <w:rPr>
+          <w:b/>
+          <w:bCs/>
+          <w:sz w:val="28"/>
+          <w:szCs w:val="28"/>
+        </w:rPr>
+        <w:t>I)Source d’inspiration</w:t>
+      </w:r>
+    </w:p>
+    <w:p>
+      <w:pPr>
+        <w:tabs>
+          <w:tab w:val="left" w:pos="2568"/>
+        </w:tabs>
+        <w:rPr>
+          <w:i/>
+          <w:iCs/>
+          <w:sz w:val="28"/>
+          <w:szCs w:val="28"/>
+        </w:rPr>
+      </w:pPr>
+      <w:r>
+        <w:rPr>
+          <w:sz w:val="24"/>
+          <w:szCs w:val="24"/>
+        </w:rPr>
+        <w:t xml:space="preserve">    </w:t>
+      </w:r>
+      <w:r>
+        <w:rPr>
+          <w:i/>
+          <w:iCs/>
+          <w:sz w:val="28"/>
+          <w:szCs w:val="28"/>
+        </w:rPr>
+        <w:t>a)Noot-Noot</w:t>
+      </w:r>
+    </w:p>
+    <w:p>
+      <w:pPr>
+        <w:tabs>
+          <w:tab w:val="left" w:pos="2568"/>
+        </w:tabs>
+        <w:rPr>
+          <w:sz w:val="24"/>
+          <w:szCs w:val="24"/>
+        </w:rPr>
+      </w:pPr>
+      <w:r>
+        <w:rPr>
+          <w:sz w:val="24"/>
+          <w:szCs w:val="24"/>
+        </w:rPr>
+        <w:t xml:space="preserve">Le jeu que nous avons voulu créer est inspiré de 2 références. </w:t>
+      </w:r>
+      <w:r>
+        <w:rPr>
+          <w:sz w:val="24"/>
+          <w:szCs w:val="24"/>
+        </w:rPr>
+        <w:br/>
+        <w:t xml:space="preserve">Tout d’abord, l’univers que nous exploitons est l’univers de « Noot-Noot », qui est une vidéo avec un petit pingouin (vidéo accessible </w:t>
+      </w:r>
+      <w:hyperlink r:id="rId8" w:history="1">
+        <w:r>
+          <w:rPr>
+            <w:rStyle w:val="Lienhypertexte"/>
+            <w:sz w:val="24"/>
+            <w:szCs w:val="24"/>
+          </w:rPr>
+          <w:t>i</w:t>
+        </w:r>
+        <w:r>
+          <w:rPr>
+            <w:rStyle w:val="Lienhypertexte"/>
+            <w:sz w:val="24"/>
+            <w:szCs w:val="24"/>
+          </w:rPr>
+          <w:t>c</w:t>
+        </w:r>
+        <w:r>
+          <w:rPr>
+            <w:rStyle w:val="Lienhypertexte"/>
+            <w:sz w:val="24"/>
+            <w:szCs w:val="24"/>
+          </w:rPr>
+          <w:t>i</w:t>
+        </w:r>
+      </w:hyperlink>
+      <w:r>
+        <w:rPr>
+          <w:sz w:val="24"/>
+          <w:szCs w:val="24"/>
+        </w:rPr>
+        <w:t xml:space="preserve">). Cette vidéo à beaucoup été reprise pour plusieurs blague et nous l’apprécions. </w:t>
+      </w:r>
+    </w:p>
+    <w:p>
+      <w:pPr>
+        <w:tabs>
+          <w:tab w:val="left" w:pos="2568"/>
+        </w:tabs>
+        <w:rPr>
+          <w:sz w:val="24"/>
+          <w:szCs w:val="24"/>
+        </w:rPr>
+      </w:pPr>
+    </w:p>
+    <w:p>
+      <w:pPr>
+        <w:tabs>
+          <w:tab w:val="left" w:pos="2568"/>
+        </w:tabs>
+        <w:rPr>
+          <w:sz w:val="24"/>
+          <w:szCs w:val="24"/>
+        </w:rPr>
+      </w:pPr>
+      <w:r>
+        <w:rPr>
+          <w:sz w:val="24"/>
+          <w:szCs w:val="24"/>
+        </w:rPr>
+        <w:t xml:space="preserve">    </w:t>
+      </w:r>
+      <w:r>
+        <w:rPr>
+          <w:i/>
+          <w:iCs/>
+          <w:sz w:val="28"/>
+          <w:szCs w:val="28"/>
+        </w:rPr>
+        <w:t>b</w:t>
+      </w:r>
+      <w:r>
+        <w:rPr>
+          <w:i/>
+          <w:iCs/>
+          <w:sz w:val="28"/>
+          <w:szCs w:val="28"/>
+        </w:rPr>
+        <w:t>)</w:t>
+      </w:r>
+      <w:r>
+        <w:rPr>
+          <w:i/>
+          <w:iCs/>
+          <w:sz w:val="28"/>
+          <w:szCs w:val="28"/>
+        </w:rPr>
+        <w:t>Combat au tour par tour</w:t>
+      </w:r>
+      <w:r>
+        <w:rPr>
+          <w:sz w:val="24"/>
+          <w:szCs w:val="24"/>
+        </w:rPr>
+        <w:br/>
+        <w:t xml:space="preserve">La deuxième référence est le jeu vidéo Pokémon. Ce jeu consiste à capturer des créatures nommé Pokémons et de les faires combattre au cours de notre aventure. </w:t>
+      </w:r>
+      <w:r>
+        <w:rPr>
+          <w:sz w:val="24"/>
+          <w:szCs w:val="24"/>
+        </w:rPr>
+        <w:br/>
+      </w:r>
+      <w:r>
+        <w:rPr>
+          <w:sz w:val="24"/>
+          <w:szCs w:val="24"/>
+        </w:rPr>
+        <w:br/>
+        <w:t>Ne pouvant pas recréer un jeu aussi complet que Pokémon, on s’est dit que nous allons uniquement faire un jeu basé sur le système de combat du jeu Pokémon.</w:t>
+      </w:r>
+      <w:r>
+        <w:rPr>
+          <w:sz w:val="24"/>
+          <w:szCs w:val="24"/>
+        </w:rPr>
+        <w:br/>
+      </w:r>
+      <w:r>
+        <w:rPr>
+          <w:sz w:val="24"/>
+          <w:szCs w:val="24"/>
+        </w:rPr>
+        <w:br/>
+        <w:t xml:space="preserve">Le système de combat en question est un combat au tour par tour, c’est-à-dire que </w:t>
+      </w:r>
+      <w:r>
+        <w:rPr>
+          <w:sz w:val="24"/>
+          <w:szCs w:val="24"/>
+        </w:rPr>
+        <w:t>les joueurs ne jouent pas simultanément les attaques mais chacun leur tour. Ce</w:t>
+      </w:r>
+      <w:r>
+        <w:rPr>
+          <w:sz w:val="24"/>
+          <w:szCs w:val="24"/>
+        </w:rPr>
+        <w:t xml:space="preserve"> système de combat est bien </w:t>
+      </w:r>
+      <w:r>
+        <w:rPr>
+          <w:sz w:val="24"/>
+          <w:szCs w:val="24"/>
+        </w:rPr>
+        <w:t>sûr</w:t>
+      </w:r>
+      <w:r>
+        <w:rPr>
+          <w:sz w:val="24"/>
+          <w:szCs w:val="24"/>
+        </w:rPr>
+        <w:t xml:space="preserve"> utilisé dans </w:t>
+      </w:r>
+      <w:r>
+        <w:rPr>
+          <w:sz w:val="24"/>
+          <w:szCs w:val="24"/>
+        </w:rPr>
+        <w:t>plein d’autres jeux, mais Pokémon est le plus connue et la référence que plus de gens peuvent avoir.</w:t>
+      </w:r>
+    </w:p>
+    <w:p>
+      <w:pPr>
+        <w:tabs>
+          <w:tab w:val="left" w:pos="2568"/>
+        </w:tabs>
+        <w:rPr>
+          <w:sz w:val="24"/>
+          <w:szCs w:val="24"/>
+        </w:rPr>
+      </w:pPr>
+    </w:p>
+    <w:p>
+      <w:pPr>
+        <w:tabs>
+          <w:tab w:val="left" w:pos="2568"/>
+        </w:tabs>
+        <w:rPr>
+          <w:b/>
+          <w:bCs/>
+          <w:sz w:val="28"/>
+          <w:szCs w:val="28"/>
+        </w:rPr>
+      </w:pPr>
+      <w:r>
+        <w:rPr>
+          <w:b/>
+          <w:bCs/>
+          <w:sz w:val="28"/>
+          <w:szCs w:val="28"/>
+        </w:rPr>
+        <w:t>I</w:t>
+      </w:r>
+      <w:r>
+        <w:rPr>
+          <w:b/>
+          <w:bCs/>
+          <w:sz w:val="28"/>
+          <w:szCs w:val="28"/>
+        </w:rPr>
+        <w:t>I</w:t>
+      </w:r>
+      <w:r>
+        <w:rPr>
+          <w:b/>
+          <w:bCs/>
+          <w:sz w:val="28"/>
+          <w:szCs w:val="28"/>
+        </w:rPr>
+        <w:t>)</w:t>
+      </w:r>
+      <w:r>
+        <w:rPr>
+          <w:b/>
+          <w:bCs/>
+          <w:sz w:val="28"/>
+          <w:szCs w:val="28"/>
+        </w:rPr>
+        <w:t>Objectif du projet</w:t>
+      </w:r>
+    </w:p>
+    <w:p>
+      <w:pPr>
+        <w:tabs>
+          <w:tab w:val="left" w:pos="2568"/>
+        </w:tabs>
+      </w:pPr>
+      <w:r>
+        <w:rPr>
+          <w:sz w:val="24"/>
+          <w:szCs w:val="24"/>
+        </w:rPr>
+        <w:t>Tout d’abord, on pensait faire des combats de 5 Nooters (nom de nos créatures) contre 5 Nooters. Bien sur les 5 ne seront pas sur le terrain en simultané, cela inclus donc un système de remplacement à la mort de chaque Nooter.</w:t>
+      </w:r>
+      <w:r>
+        <w:rPr>
+          <w:sz w:val="24"/>
+          <w:szCs w:val="24"/>
+        </w:rPr>
+        <w:t xml:space="preserve"> Chaque Nooter est une référence culturel, comme le termiNootor inspiré de Terminator ou encore le Nootkia qui est inspiré du Nokia3310.</w:t>
+      </w:r>
+      <w:r>
+        <w:rPr>
+          <w:sz w:val="24"/>
+          <w:szCs w:val="24"/>
+        </w:rPr>
+        <w:t xml:space="preserve"> </w:t>
+      </w:r>
+      <w:r>
+        <w:rPr>
+          <w:sz w:val="24"/>
+          <w:szCs w:val="24"/>
+        </w:rPr>
+        <w:t xml:space="preserve"> </w:t>
+      </w:r>
+      <w:r>
+        <w:rPr>
+          <w:sz w:val="24"/>
+          <w:szCs w:val="24"/>
+        </w:rPr>
+        <w:br/>
+      </w:r>
+      <w:r>
+        <w:rPr>
+          <w:sz w:val="24"/>
+          <w:szCs w:val="24"/>
+        </w:rPr>
+        <w:br/>
+      </w:r>
+      <w:r>
+        <w:rPr>
+          <w:sz w:val="24"/>
+          <w:szCs w:val="24"/>
+        </w:rPr>
+        <w:br/>
+      </w:r>
+      <w:r>
+        <w:rPr>
+          <w:noProof/>
+        </w:rPr>
+        <w:drawing>
+          <wp:inline distT="0" distB="0" distL="0" distR="0" wp14:anchorId="6490B666" wp14:editId="0F39FC43">
+            <wp:extent cx="1958340" cy="1958340"/>
+            <wp:effectExtent l="0" t="0" r="3810" b="3810"/>
+            <wp:docPr id="51397233" name="Image 1" descr="Une image contenant croquis, Téléphone mobile, dessin, illustration&#10;&#10;Description générée automatiquement"/>
+            <wp:cNvGraphicFramePr>
+              <a:graphicFrameLocks xmlns:a="http://schemas.openxmlformats.org/drawingml/2006/main" noChangeAspect="1"/>
+            </wp:cNvGraphicFramePr>
+            <a:graphic xmlns:a="http://schemas.openxmlformats.org/drawingml/2006/main">
+              <a:graphicData uri="http://schemas.openxmlformats.org/drawingml/2006/picture">
+                <pic:pic xmlns:pic="http://schemas.openxmlformats.org/drawingml/2006/picture">
+                  <pic:nvPicPr>
+                    <pic:cNvPr id="51397233" name="Image 1" descr="Une image contenant croquis, Téléphone mobile, dessin, illustration&#10;&#10;Description générée automatiquement"/>
+                    <pic:cNvPicPr>
+                      <a:picLocks noChangeAspect="1" noChangeArrowheads="1"/>
+                    </pic:cNvPicPr>
+                  </pic:nvPicPr>
+                  <pic:blipFill>
+                    <a:blip r:embed="rId9" cstate="print">
+                      <a:extLst>
+                        <a:ext uri="{28A0092B-C50C-407E-A947-70E740481C1C}">
+                          <a14:useLocalDpi xmlns:a14="http://schemas.microsoft.com/office/drawing/2010/main" val="0"/>
+                        </a:ext>
+                      </a:extLst>
+                    </a:blip>
+                    <a:srcRect/>
+                    <a:stretch>
+                      <a:fillRect/>
+                    </a:stretch>
+                  </pic:blipFill>
+                  <pic:spPr bwMode="auto">
+                    <a:xfrm>
+                      <a:off x="0" y="0"/>
+                      <a:ext cx="1958340" cy="1958340"/>
+                    </a:xfrm>
+                    <a:prstGeom prst="rect">
+                      <a:avLst/>
+                    </a:prstGeom>
+                    <a:noFill/>
+                    <a:ln>
+                      <a:noFill/>
+                    </a:ln>
+                  </pic:spPr>
+                </pic:pic>
+              </a:graphicData>
+            </a:graphic>
+          </wp:inline>
+        </w:drawing>
+      </w:r>
+      <w:r>
+        <w:t xml:space="preserve"> </w:t>
+      </w:r>
+      <w:r>
+        <w:t xml:space="preserve">                                                </w:t>
+      </w:r>
+      <w:r>
+        <w:rPr>
+          <w:noProof/>
+        </w:rPr>
+        <w:drawing>
+          <wp:inline distT="0" distB="0" distL="0" distR="0" wp14:anchorId="1435D43E" wp14:editId="3554517B">
+            <wp:extent cx="1874520" cy="1874520"/>
+            <wp:effectExtent l="0" t="0" r="0" b="0"/>
+            <wp:docPr id="120117069" name="Image 2" descr="Une image contenant noir, obscurité&#10;&#10;Description générée automatiquement"/>
+            <wp:cNvGraphicFramePr>
+              <a:graphicFrameLocks xmlns:a="http://schemas.openxmlformats.org/drawingml/2006/main" noChangeAspect="1"/>
+            </wp:cNvGraphicFramePr>
+            <a:graphic xmlns:a="http://schemas.openxmlformats.org/drawingml/2006/main">
+              <a:graphicData uri="http://schemas.openxmlformats.org/drawingml/2006/picture">
+                <pic:pic xmlns:pic="http://schemas.openxmlformats.org/drawingml/2006/picture">
+                  <pic:nvPicPr>
+                    <pic:cNvPr id="120117069" name="Image 2" descr="Une image contenant noir, obscurité&#10;&#10;Description générée automatiquement"/>
+                    <pic:cNvPicPr>
+                      <a:picLocks noChangeAspect="1" noChangeArrowheads="1"/>
+                    </pic:cNvPicPr>
+                  </pic:nvPicPr>
+                  <pic:blipFill>
+                    <a:blip r:embed="rId10" cstate="print">
+                      <a:extLst>
+                        <a:ext uri="{28A0092B-C50C-407E-A947-70E740481C1C}">
+                          <a14:useLocalDpi xmlns:a14="http://schemas.microsoft.com/office/drawing/2010/main" val="0"/>
+                        </a:ext>
+                      </a:extLst>
+                    </a:blip>
+                    <a:srcRect/>
+                    <a:stretch>
+                      <a:fillRect/>
+                    </a:stretch>
+                  </pic:blipFill>
+                  <pic:spPr bwMode="auto">
+                    <a:xfrm>
+                      <a:off x="0" y="0"/>
+                      <a:ext cx="1874520" cy="1874520"/>
+                    </a:xfrm>
+                    <a:prstGeom prst="rect">
+                      <a:avLst/>
+                    </a:prstGeom>
+                    <a:noFill/>
+                    <a:ln>
+                      <a:noFill/>
+                    </a:ln>
+                  </pic:spPr>
+                </pic:pic>
+              </a:graphicData>
+            </a:graphic>
+          </wp:inline>
+        </w:drawing>
+      </w:r>
+    </w:p>
+    <w:p>
+      <w:pPr>
+        <w:tabs>
+          <w:tab w:val="left" w:pos="2568"/>
+        </w:tabs>
+        <w:rPr>
+          <w:sz w:val="24"/>
+          <w:szCs w:val="24"/>
+        </w:rPr>
+      </w:pPr>
+      <w:r>
+        <w:rPr>
+          <w:sz w:val="24"/>
+          <w:szCs w:val="24"/>
+        </w:rPr>
+        <w:lastRenderedPageBreak/>
+        <w:t>Nous avons aussi pensez au tout début faire un menu de choix des personnages, mais par manque de temps nous nous contentons de les prédéfinir dans le code. Donc chaque joueurs aura ses personnages prédéfini en brut dans le code</w:t>
+      </w:r>
+      <w:r>
+        <w:rPr>
+          <w:sz w:val="24"/>
+          <w:szCs w:val="24"/>
+        </w:rPr>
+        <w:t xml:space="preserve">. Nous avons donc fait une manière simple à adapter dans le code. Pour que les combats aient un certains sens, chaque Nooter est d’un certains type, et son type sera donc résistant aux attaques de certains types mais sera faible à d’autres attaques. </w:t>
+      </w:r>
+    </w:p>
+    <w:p>
+      <w:pPr>
+        <w:tabs>
+          <w:tab w:val="left" w:pos="2568"/>
+        </w:tabs>
+        <w:rPr>
+          <w:sz w:val="24"/>
+          <w:szCs w:val="24"/>
+        </w:rPr>
+      </w:pPr>
+    </w:p>
+    <w:p>
+      <w:pPr>
+        <w:tabs>
+          <w:tab w:val="left" w:pos="2568"/>
+        </w:tabs>
+        <w:rPr>
+          <w:b/>
+          <w:bCs/>
+          <w:sz w:val="28"/>
+          <w:szCs w:val="28"/>
+        </w:rPr>
+      </w:pPr>
+      <w:r>
+        <w:rPr>
+          <w:b/>
+          <w:bCs/>
+          <w:sz w:val="28"/>
+          <w:szCs w:val="28"/>
+        </w:rPr>
+        <w:t>I</w:t>
+      </w:r>
+      <w:r>
+        <w:rPr>
+          <w:b/>
+          <w:bCs/>
+          <w:sz w:val="28"/>
+          <w:szCs w:val="28"/>
+        </w:rPr>
+        <w:t>I</w:t>
+      </w:r>
+      <w:r>
+        <w:rPr>
+          <w:b/>
+          <w:bCs/>
+          <w:sz w:val="28"/>
+          <w:szCs w:val="28"/>
+        </w:rPr>
+        <w:t>I</w:t>
+      </w:r>
+      <w:r>
+        <w:rPr>
+          <w:b/>
+          <w:bCs/>
+          <w:sz w:val="28"/>
+          <w:szCs w:val="28"/>
+        </w:rPr>
+        <w:t>)</w:t>
+      </w:r>
+      <w:r>
+        <w:rPr>
+          <w:b/>
+          <w:bCs/>
+          <w:sz w:val="28"/>
+          <w:szCs w:val="28"/>
+        </w:rPr>
+        <w:t>O</w:t>
+      </w:r>
+      <w:r>
+        <w:rPr>
+          <w:b/>
+          <w:bCs/>
+          <w:sz w:val="28"/>
+          <w:szCs w:val="28"/>
+        </w:rPr>
+        <w:t>rganisation</w:t>
+      </w:r>
+      <w:r>
+        <w:rPr>
+          <w:b/>
+          <w:bCs/>
+          <w:sz w:val="28"/>
+          <w:szCs w:val="28"/>
+        </w:rPr>
+        <w:t xml:space="preserve"> du projet</w:t>
+      </w:r>
+    </w:p>
+    <w:p>
+      <w:pPr>
+        <w:tabs>
+          <w:tab w:val="left" w:pos="2568"/>
+        </w:tabs>
+        <w:rPr>
+          <w:i/>
+          <w:iCs/>
+          <w:sz w:val="28"/>
+          <w:szCs w:val="28"/>
+        </w:rPr>
+      </w:pPr>
+      <w:r>
+        <w:rPr>
+          <w:sz w:val="24"/>
+          <w:szCs w:val="24"/>
+        </w:rPr>
+        <w:t xml:space="preserve">    </w:t>
+      </w:r>
+      <w:r>
+        <w:rPr>
+          <w:i/>
+          <w:iCs/>
+          <w:sz w:val="28"/>
+          <w:szCs w:val="28"/>
+        </w:rPr>
+        <w:t>a)</w:t>
+      </w:r>
+      <w:r>
+        <w:rPr>
+          <w:i/>
+          <w:iCs/>
+          <w:sz w:val="28"/>
+          <w:szCs w:val="28"/>
+        </w:rPr>
+        <w:t>Git</w:t>
+      </w:r>
+    </w:p>
+    <w:p>
+      <w:pPr>
+        <w:tabs>
+          <w:tab w:val="left" w:pos="2568"/>
+        </w:tabs>
+        <w:rPr>
+          <w:i/>
+          <w:iCs/>
+          <w:sz w:val="28"/>
+          <w:szCs w:val="28"/>
+        </w:rPr>
+      </w:pPr>
+    </w:p>
+    <w:p>
+      <w:pPr>
+        <w:tabs>
+          <w:tab w:val="left" w:pos="2568"/>
+        </w:tabs>
+        <w:rPr>
+          <w:i/>
+          <w:iCs/>
+          <w:sz w:val="28"/>
+          <w:szCs w:val="28"/>
+        </w:rPr>
+      </w:pPr>
+      <w:r>
+        <w:rPr>
+          <w:i/>
+          <w:iCs/>
+          <w:sz w:val="28"/>
+          <w:szCs w:val="28"/>
+        </w:rPr>
+        <w:t xml:space="preserve">    b)Répartition des taches</w:t>
+      </w:r>
+    </w:p>
+    <w:p>
+      <w:pPr>
+        <w:tabs>
+          <w:tab w:val="left" w:pos="2568"/>
+        </w:tabs>
+        <w:rPr>
+          <w:sz w:val="24"/>
+          <w:szCs w:val="24"/>
+        </w:rPr>
+      </w:pPr>
+    </w:p>
+    <w:p>
+      <w:pPr>
+        <w:tabs>
+          <w:tab w:val="left" w:pos="2568"/>
+        </w:tabs>
+        <w:rPr>
+          <w:sz w:val="24"/>
+          <w:szCs w:val="24"/>
+        </w:rPr>
+      </w:pPr>
+    </w:p>
+    <w:p>
+      <w:pPr>
+        <w:tabs>
+          <w:tab w:val="left" w:pos="2568"/>
+        </w:tabs>
+        <w:rPr>
+          <w:sz w:val="24"/>
+          <w:szCs w:val="24"/>
+        </w:rPr>
+      </w:pPr>
+    </w:p>
+    <w:p>
+      <w:pPr>
+        <w:tabs>
+          <w:tab w:val="left" w:pos="2568"/>
+        </w:tabs>
+        <w:rPr>
+          <w:sz w:val="24"/>
+          <w:szCs w:val="24"/>
+        </w:rPr>
+      </w:pPr>
+      <w:r>
+        <w:rPr>
+          <w:sz w:val="24"/>
+          <w:szCs w:val="24"/>
+        </w:rPr>
+        <w:br/>
+      </w:r>
+      <w:r>
+        <w:rPr>
+          <w:sz w:val="24"/>
+          <w:szCs w:val="24"/>
+        </w:rPr>
+        <w:br/>
+      </w:r>
+    </w:p>
     <w:sectPr>
-      <w:footerReference w:type="default" r:id="rId8"/>
+      <w:footerReference w:type="default" r:id="rId11"/>
       <w:pgSz w:w="11906" w:h="16838"/>
       <w:pgMar w:top="1440" w:right="1440" w:bottom="1440" w:left="1440" w:header="708" w:footer="708" w:gutter="0"/>
       <w:cols w:space="708"/>
@@ -520,28 +1401,14 @@
     </w:r>
     <w:r>
       <w:br/>
-    </w:r>
-    <w:proofErr w:type="spellStart"/>
-    <w:r>
-      <w:t>Gresta</w:t>
-    </w:r>
-    <w:proofErr w:type="spellEnd"/>
-    <w:r>
-      <w:t xml:space="preserve"> Louis</w:t>
+      <w:t>Gresta Louis</w:t>
     </w:r>
     <w:r>
       <w:br/>
-    </w:r>
-    <w:proofErr w:type="spellStart"/>
-    <w:r>
       <w:t>Vi</w:t>
     </w:r>
     <w:r>
-      <w:t>lleger</w:t>
-    </w:r>
-    <w:proofErr w:type="spellEnd"/>
-    <w:r>
-      <w:t xml:space="preserve"> Arthur</w:t>
+      <w:t>lleger Arthur</w:t>
     </w:r>
     <w:r>
       <w:tab/>
@@ -790,6 +1657,184 @@
     </w:lvl>
   </w:abstractNum>
   <w:abstractNum w:abstractNumId="2" w15:restartNumberingAfterBreak="0">
+    <w:nsid w:val="30973C58"/>
+    <w:multiLevelType w:val="hybridMultilevel"/>
+    <w:tmpl w:val="9A9A765C"/>
+    <w:lvl w:ilvl="0" w:tplc="E9D083CC">
+      <w:start w:val="1"/>
+      <w:numFmt w:val="upperRoman"/>
+      <w:lvlText w:val="%1)"/>
+      <w:lvlJc w:val="left"/>
+      <w:pPr>
+        <w:ind w:left="1080" w:hanging="720"/>
+      </w:pPr>
+      <w:rPr>
+        <w:rFonts w:hint="default"/>
+      </w:rPr>
+    </w:lvl>
+    <w:lvl w:ilvl="1" w:tplc="040C0019" w:tentative="1">
+      <w:start w:val="1"/>
+      <w:numFmt w:val="lowerLetter"/>
+      <w:lvlText w:val="%2."/>
+      <w:lvlJc w:val="left"/>
+      <w:pPr>
+        <w:ind w:left="1440" w:hanging="360"/>
+      </w:pPr>
+    </w:lvl>
+    <w:lvl w:ilvl="2" w:tplc="040C001B" w:tentative="1">
+      <w:start w:val="1"/>
+      <w:numFmt w:val="lowerRoman"/>
+      <w:lvlText w:val="%3."/>
+      <w:lvlJc w:val="right"/>
+      <w:pPr>
+        <w:ind w:left="2160" w:hanging="180"/>
+      </w:pPr>
+    </w:lvl>
+    <w:lvl w:ilvl="3" w:tplc="040C000F" w:tentative="1">
+      <w:start w:val="1"/>
+      <w:numFmt w:val="decimal"/>
+      <w:lvlText w:val="%4."/>
+      <w:lvlJc w:val="left"/>
+      <w:pPr>
+        <w:ind w:left="2880" w:hanging="360"/>
+      </w:pPr>
+    </w:lvl>
+    <w:lvl w:ilvl="4" w:tplc="040C0019" w:tentative="1">
+      <w:start w:val="1"/>
+      <w:numFmt w:val="lowerLetter"/>
+      <w:lvlText w:val="%5."/>
+      <w:lvlJc w:val="left"/>
+      <w:pPr>
+        <w:ind w:left="3600" w:hanging="360"/>
+      </w:pPr>
+    </w:lvl>
+    <w:lvl w:ilvl="5" w:tplc="040C001B" w:tentative="1">
+      <w:start w:val="1"/>
+      <w:numFmt w:val="lowerRoman"/>
+      <w:lvlText w:val="%6."/>
+      <w:lvlJc w:val="right"/>
+      <w:pPr>
+        <w:ind w:left="4320" w:hanging="180"/>
+      </w:pPr>
+    </w:lvl>
+    <w:lvl w:ilvl="6" w:tplc="040C000F" w:tentative="1">
+      <w:start w:val="1"/>
+      <w:numFmt w:val="decimal"/>
+      <w:lvlText w:val="%7."/>
+      <w:lvlJc w:val="left"/>
+      <w:pPr>
+        <w:ind w:left="5040" w:hanging="360"/>
+      </w:pPr>
+    </w:lvl>
+    <w:lvl w:ilvl="7" w:tplc="040C0019" w:tentative="1">
+      <w:start w:val="1"/>
+      <w:numFmt w:val="lowerLetter"/>
+      <w:lvlText w:val="%8."/>
+      <w:lvlJc w:val="left"/>
+      <w:pPr>
+        <w:ind w:left="5760" w:hanging="360"/>
+      </w:pPr>
+    </w:lvl>
+    <w:lvl w:ilvl="8" w:tplc="040C001B" w:tentative="1">
+      <w:start w:val="1"/>
+      <w:numFmt w:val="lowerRoman"/>
+      <w:lvlText w:val="%9."/>
+      <w:lvlJc w:val="right"/>
+      <w:pPr>
+        <w:ind w:left="6480" w:hanging="180"/>
+      </w:pPr>
+    </w:lvl>
+  </w:abstractNum>
+  <w:abstractNum w:abstractNumId="3" w15:restartNumberingAfterBreak="0">
+    <w:nsid w:val="32DB4408"/>
+    <w:multiLevelType w:val="hybridMultilevel"/>
+    <w:tmpl w:val="923C76F4"/>
+    <w:lvl w:ilvl="0" w:tplc="B5004B00">
+      <w:start w:val="1"/>
+      <w:numFmt w:val="upperRoman"/>
+      <w:lvlText w:val="%1)"/>
+      <w:lvlJc w:val="left"/>
+      <w:pPr>
+        <w:ind w:left="1080" w:hanging="720"/>
+      </w:pPr>
+      <w:rPr>
+        <w:rFonts w:hint="default"/>
+      </w:rPr>
+    </w:lvl>
+    <w:lvl w:ilvl="1" w:tplc="040C0019" w:tentative="1">
+      <w:start w:val="1"/>
+      <w:numFmt w:val="lowerLetter"/>
+      <w:lvlText w:val="%2."/>
+      <w:lvlJc w:val="left"/>
+      <w:pPr>
+        <w:ind w:left="1440" w:hanging="360"/>
+      </w:pPr>
+    </w:lvl>
+    <w:lvl w:ilvl="2" w:tplc="040C001B" w:tentative="1">
+      <w:start w:val="1"/>
+      <w:numFmt w:val="lowerRoman"/>
+      <w:lvlText w:val="%3."/>
+      <w:lvlJc w:val="right"/>
+      <w:pPr>
+        <w:ind w:left="2160" w:hanging="180"/>
+      </w:pPr>
+    </w:lvl>
+    <w:lvl w:ilvl="3" w:tplc="040C000F" w:tentative="1">
+      <w:start w:val="1"/>
+      <w:numFmt w:val="decimal"/>
+      <w:lvlText w:val="%4."/>
+      <w:lvlJc w:val="left"/>
+      <w:pPr>
+        <w:ind w:left="2880" w:hanging="360"/>
+      </w:pPr>
+    </w:lvl>
+    <w:lvl w:ilvl="4" w:tplc="040C0019" w:tentative="1">
+      <w:start w:val="1"/>
+      <w:numFmt w:val="lowerLetter"/>
+      <w:lvlText w:val="%5."/>
+      <w:lvlJc w:val="left"/>
+      <w:pPr>
+        <w:ind w:left="3600" w:hanging="360"/>
+      </w:pPr>
+    </w:lvl>
+    <w:lvl w:ilvl="5" w:tplc="040C001B" w:tentative="1">
+      <w:start w:val="1"/>
+      <w:numFmt w:val="lowerRoman"/>
+      <w:lvlText w:val="%6."/>
+      <w:lvlJc w:val="right"/>
+      <w:pPr>
+        <w:ind w:left="4320" w:hanging="180"/>
+      </w:pPr>
+    </w:lvl>
+    <w:lvl w:ilvl="6" w:tplc="040C000F" w:tentative="1">
+      <w:start w:val="1"/>
+      <w:numFmt w:val="decimal"/>
+      <w:lvlText w:val="%7."/>
+      <w:lvlJc w:val="left"/>
+      <w:pPr>
+        <w:ind w:left="5040" w:hanging="360"/>
+      </w:pPr>
+    </w:lvl>
+    <w:lvl w:ilvl="7" w:tplc="040C0019" w:tentative="1">
+      <w:start w:val="1"/>
+      <w:numFmt w:val="lowerLetter"/>
+      <w:lvlText w:val="%8."/>
+      <w:lvlJc w:val="left"/>
+      <w:pPr>
+        <w:ind w:left="5760" w:hanging="360"/>
+      </w:pPr>
+    </w:lvl>
+    <w:lvl w:ilvl="8" w:tplc="040C001B" w:tentative="1">
+      <w:start w:val="1"/>
+      <w:numFmt w:val="lowerRoman"/>
+      <w:lvlText w:val="%9."/>
+      <w:lvlJc w:val="right"/>
+      <w:pPr>
+        <w:ind w:left="6480" w:hanging="180"/>
+      </w:pPr>
+    </w:lvl>
+  </w:abstractNum>
+  <w:abstractNum w:abstractNumId="4" w15:restartNumberingAfterBreak="0">
     <w:nsid w:val="41D41538"/>
     <w:multiLevelType w:val="hybridMultilevel"/>
     <w:tmpl w:val="2CA2C0D0"/>
@@ -878,7 +1923,7 @@
       </w:pPr>
     </w:lvl>
   </w:abstractNum>
-  <w:abstractNum w:abstractNumId="3" w15:restartNumberingAfterBreak="0">
+  <w:abstractNum w:abstractNumId="5" w15:restartNumberingAfterBreak="0">
     <w:nsid w:val="495202B1"/>
     <w:multiLevelType w:val="hybridMultilevel"/>
     <w:tmpl w:val="EA624986"/>
@@ -967,7 +2012,7 @@
       </w:pPr>
     </w:lvl>
   </w:abstractNum>
-  <w:abstractNum w:abstractNumId="4" w15:restartNumberingAfterBreak="0">
+  <w:abstractNum w:abstractNumId="6" w15:restartNumberingAfterBreak="0">
     <w:nsid w:val="506D1E95"/>
     <w:multiLevelType w:val="hybridMultilevel"/>
     <w:tmpl w:val="1F1A89AC"/>
@@ -1056,7 +2101,7 @@
       </w:pPr>
     </w:lvl>
   </w:abstractNum>
-  <w:abstractNum w:abstractNumId="5" w15:restartNumberingAfterBreak="0">
+  <w:abstractNum w:abstractNumId="7" w15:restartNumberingAfterBreak="0">
     <w:nsid w:val="5FB14EFA"/>
     <w:multiLevelType w:val="hybridMultilevel"/>
     <w:tmpl w:val="18803A18"/>
@@ -1146,10 +2191,10 @@
     </w:lvl>
   </w:abstractNum>
   <w:num w:numId="1" w16cid:durableId="164518827">
-    <w:abstractNumId w:val="3"/>
+    <w:abstractNumId w:val="5"/>
   </w:num>
   <w:num w:numId="2" w16cid:durableId="1549300217">
-    <w:abstractNumId w:val="5"/>
+    <w:abstractNumId w:val="7"/>
   </w:num>
   <w:num w:numId="3" w16cid:durableId="1339699538">
     <w:abstractNumId w:val="1"/>
@@ -1158,10 +2203,16 @@
     <w:abstractNumId w:val="0"/>
   </w:num>
   <w:num w:numId="5" w16cid:durableId="1992754628">
+    <w:abstractNumId w:val="4"/>
+  </w:num>
+  <w:num w:numId="6" w16cid:durableId="1387218612">
+    <w:abstractNumId w:val="6"/>
+  </w:num>
+  <w:num w:numId="7" w16cid:durableId="1303118740">
     <w:abstractNumId w:val="2"/>
   </w:num>
-  <w:num w:numId="6" w16cid:durableId="1387218612">
-    <w:abstractNumId w:val="4"/>
+  <w:num w:numId="8" w16cid:durableId="1036009985">
+    <w:abstractNumId w:val="3"/>
   </w:num>
 </w:numbering>
 </file>
@@ -1566,6 +2617,7 @@
   <w:style w:type="paragraph" w:default="1" w:styleId="Normal">
     <w:name w:val="Normal"/>
     <w:qFormat/>
+    <w:rsid w:val="00473107"/>
   </w:style>
   <w:style w:type="character" w:default="1" w:styleId="Policepardfaut">
     <w:name w:val="Default Paragraph Font"/>
@@ -1648,6 +2700,41 @@
       <w:ind w:left="720"/>
       <w:contextualSpacing/>
     </w:pPr>
+  </w:style>
+  <w:style w:type="character" w:styleId="Lienhypertexte">
+    <w:name w:val="Hyperlink"/>
+    <w:basedOn w:val="Policepardfaut"/>
+    <w:uiPriority w:val="99"/>
+    <w:unhideWhenUsed/>
+    <w:rsid w:val="006454FB"/>
+    <w:rPr>
+      <w:color w:val="0563C1" w:themeColor="hyperlink"/>
+      <w:u w:val="single"/>
+    </w:rPr>
+  </w:style>
+  <w:style w:type="character" w:styleId="Mentionnonrsolue">
+    <w:name w:val="Unresolved Mention"/>
+    <w:basedOn w:val="Policepardfaut"/>
+    <w:uiPriority w:val="99"/>
+    <w:semiHidden/>
+    <w:unhideWhenUsed/>
+    <w:rsid w:val="006454FB"/>
+    <w:rPr>
+      <w:color w:val="605E5C"/>
+      <w:shd w:val="clear" w:color="auto" w:fill="E1DFDD"/>
+    </w:rPr>
+  </w:style>
+  <w:style w:type="character" w:styleId="Lienhypertextesuivivisit">
+    <w:name w:val="FollowedHyperlink"/>
+    <w:basedOn w:val="Policepardfaut"/>
+    <w:uiPriority w:val="99"/>
+    <w:semiHidden/>
+    <w:unhideWhenUsed/>
+    <w:rsid w:val="006454FB"/>
+    <w:rPr>
+      <w:color w:val="954F72" w:themeColor="followedHyperlink"/>
+      <w:u w:val="single"/>
+    </w:rPr>
   </w:style>
 </w:styles>
 </file>

</xml_diff>

<commit_message>
rapport quasiment fini, manque plus qu'a mettre plein de capture et le lien
</commit_message>
<xml_diff>
--- a/EPIC BATTLE NOOTERS.docx
+++ b/EPIC BATTLE NOOTERS.docx
@@ -195,8 +195,17 @@
           <w:szCs w:val="24"/>
         </w:rPr>
         <w:br/>
-        <w:t>a – Noot-Noot</w:t>
-      </w:r>
+        <w:t xml:space="preserve">a – </w:t>
+      </w:r>
+      <w:proofErr w:type="spellStart"/>
+      <w:r>
+        <w:rPr>
+          <w:sz w:val="24"/>
+          <w:szCs w:val="24"/>
+        </w:rPr>
+        <w:t>Noot-Noot</w:t>
+      </w:r>
+      <w:proofErr w:type="spellEnd"/>
       <w:r>
         <w:rPr>
           <w:sz w:val="24"/>
@@ -309,7 +318,14 @@
           <w:sz w:val="24"/>
           <w:szCs w:val="24"/>
         </w:rPr>
-        <w:t>Grandes partie du projet</w:t>
+        <w:t>Grandes parties</w:t>
+      </w:r>
+      <w:r>
+        <w:rPr>
+          <w:sz w:val="24"/>
+          <w:szCs w:val="24"/>
+        </w:rPr>
+        <w:t xml:space="preserve"> du projet</w:t>
       </w:r>
     </w:p>
     <w:p>
@@ -419,23 +435,6 @@
           <w:szCs w:val="24"/>
         </w:rPr>
         <w:t>2 – personnage actif et inactif</w:t>
-      </w:r>
-    </w:p>
-    <w:p>
-      <w:pPr>
-        <w:pStyle w:val="Paragraphedeliste"/>
-        <w:ind w:left="1080"/>
-        <w:rPr>
-          <w:sz w:val="24"/>
-          <w:szCs w:val="24"/>
-        </w:rPr>
-      </w:pPr>
-      <w:r>
-        <w:rPr>
-          <w:sz w:val="24"/>
-          <w:szCs w:val="24"/>
-        </w:rPr>
-        <w:t>3 – changement de personnage</w:t>
       </w:r>
     </w:p>
     <w:p>
@@ -662,6 +661,7 @@
           <w:sz w:val="28"/>
           <w:szCs w:val="28"/>
         </w:rPr>
+        <w:lastRenderedPageBreak/>
         <w:t>I)Source d’inspiration</w:t>
       </w:r>
     </w:p>
@@ -691,8 +691,19 @@
           <w:sz w:val="28"/>
           <w:szCs w:val="28"/>
         </w:rPr>
-        <w:t>a)Noot-Noot</w:t>
-      </w:r>
+        <w:t>a)</w:t>
+      </w:r>
+      <w:proofErr w:type="spellStart"/>
+      <w:r>
+        <w:rPr>
+          <w:i/>
+          <w:iCs/>
+          <w:sz w:val="28"/>
+          <w:szCs w:val="28"/>
+        </w:rPr>
+        <w:t>Noot-Noot</w:t>
+      </w:r>
+      <w:proofErr w:type="spellEnd"/>
     </w:p>
     <w:p>
       <w:pPr>
@@ -717,7 +728,23 @@
           <w:szCs w:val="24"/>
         </w:rPr>
         <w:br/>
-        <w:t xml:space="preserve">Tout d’abord, l’univers que nous exploitons est l’univers de « Noot-Noot », qui est une vidéo avec un petit pingouin (vidéo accessible </w:t>
+        <w:t>Tout d’abord, l’univers que nous exploitons est l’univers de « </w:t>
+      </w:r>
+      <w:proofErr w:type="spellStart"/>
+      <w:r>
+        <w:rPr>
+          <w:sz w:val="24"/>
+          <w:szCs w:val="24"/>
+        </w:rPr>
+        <w:t>Noot-Noot</w:t>
+      </w:r>
+      <w:proofErr w:type="spellEnd"/>
+      <w:r>
+        <w:rPr>
+          <w:sz w:val="24"/>
+          <w:szCs w:val="24"/>
+        </w:rPr>
+        <w:t xml:space="preserve"> », qui est une vidéo avec un petit pingouin (vidéo accessible </w:t>
       </w:r>
       <w:hyperlink r:id="rId8" w:history="1">
         <w:r>
@@ -726,23 +753,7 @@
             <w:sz w:val="24"/>
             <w:szCs w:val="24"/>
           </w:rPr>
-          <w:t>i</w:t>
-        </w:r>
-        <w:r>
-          <w:rPr>
-            <w:rStyle w:val="Lienhypertexte"/>
-            <w:sz w:val="24"/>
-            <w:szCs w:val="24"/>
-          </w:rPr>
-          <w:t>c</w:t>
-        </w:r>
-        <w:r>
-          <w:rPr>
-            <w:rStyle w:val="Lienhypertexte"/>
-            <w:sz w:val="24"/>
-            <w:szCs w:val="24"/>
-          </w:rPr>
-          <w:t>i</w:t>
+          <w:t>ici</w:t>
         </w:r>
       </w:hyperlink>
       <w:r>
@@ -960,7 +971,53 @@
           <w:sz w:val="24"/>
           <w:szCs w:val="24"/>
         </w:rPr>
-        <w:t xml:space="preserve"> Chaque Nooter est une référence culturel, comme le termiNootor inspiré de Terminator ou encore le Nootkia qui est inspiré du Nokia3310.</w:t>
+        <w:t xml:space="preserve"> Chaque Nooter est </w:t>
+      </w:r>
+      <w:r>
+        <w:rPr>
+          <w:sz w:val="24"/>
+          <w:szCs w:val="24"/>
+        </w:rPr>
+        <w:t>une référence culturelle</w:t>
+      </w:r>
+      <w:r>
+        <w:rPr>
+          <w:sz w:val="24"/>
+          <w:szCs w:val="24"/>
+        </w:rPr>
+        <w:t xml:space="preserve">, comme le </w:t>
+      </w:r>
+      <w:proofErr w:type="spellStart"/>
+      <w:r>
+        <w:rPr>
+          <w:sz w:val="24"/>
+          <w:szCs w:val="24"/>
+        </w:rPr>
+        <w:t>termiNootor</w:t>
+      </w:r>
+      <w:proofErr w:type="spellEnd"/>
+      <w:r>
+        <w:rPr>
+          <w:sz w:val="24"/>
+          <w:szCs w:val="24"/>
+        </w:rPr>
+        <w:t xml:space="preserve"> inspiré de Terminator ou encore le </w:t>
+      </w:r>
+      <w:proofErr w:type="spellStart"/>
+      <w:r>
+        <w:rPr>
+          <w:sz w:val="24"/>
+          <w:szCs w:val="24"/>
+        </w:rPr>
+        <w:t>Nootkia</w:t>
+      </w:r>
+      <w:proofErr w:type="spellEnd"/>
+      <w:r>
+        <w:rPr>
+          <w:sz w:val="24"/>
+          <w:szCs w:val="24"/>
+        </w:rPr>
+        <w:t xml:space="preserve"> qui est inspiré du Nokia3310.</w:t>
       </w:r>
       <w:r>
         <w:rPr>
@@ -1126,14 +1183,84 @@
           <w:szCs w:val="24"/>
         </w:rPr>
         <w:lastRenderedPageBreak/>
-        <w:t>Nous avons aussi pensez au tout début faire un menu de choix des personnages, mais par manque de temps nous nous contentons de les prédéfinir dans le code. Donc chaque joueurs aura ses personnages prédéfini en brut dans le code</w:t>
-      </w:r>
-      <w:r>
-        <w:rPr>
-          <w:sz w:val="24"/>
-          <w:szCs w:val="24"/>
-        </w:rPr>
-        <w:t xml:space="preserve">. Nous avons donc fait une manière simple à adapter dans le code. Pour que les combats aient un certains sens, chaque Nooter est d’un certains type, et son type sera donc résistant aux attaques de certains types mais sera faible à d’autres attaques. </w:t>
+        <w:t xml:space="preserve">Nous avons aussi </w:t>
+      </w:r>
+      <w:r>
+        <w:rPr>
+          <w:sz w:val="24"/>
+          <w:szCs w:val="24"/>
+        </w:rPr>
+        <w:t>pensé</w:t>
+      </w:r>
+      <w:r>
+        <w:rPr>
+          <w:sz w:val="24"/>
+          <w:szCs w:val="24"/>
+        </w:rPr>
+        <w:t xml:space="preserve"> au tout début faire un menu de choix des personnages, mais par manque de temps nous nous contentons de les prédéfinir dans le code. Donc chaque </w:t>
+      </w:r>
+      <w:r>
+        <w:rPr>
+          <w:sz w:val="24"/>
+          <w:szCs w:val="24"/>
+        </w:rPr>
+        <w:t>joueur</w:t>
+      </w:r>
+      <w:r>
+        <w:rPr>
+          <w:sz w:val="24"/>
+          <w:szCs w:val="24"/>
+        </w:rPr>
+        <w:t xml:space="preserve"> aura </w:t>
+      </w:r>
+      <w:r>
+        <w:rPr>
+          <w:sz w:val="24"/>
+          <w:szCs w:val="24"/>
+        </w:rPr>
+        <w:t>ses personnages prédéfinis</w:t>
+      </w:r>
+      <w:r>
+        <w:rPr>
+          <w:sz w:val="24"/>
+          <w:szCs w:val="24"/>
+        </w:rPr>
+        <w:t xml:space="preserve"> en brut dans le code</w:t>
+      </w:r>
+      <w:r>
+        <w:rPr>
+          <w:sz w:val="24"/>
+          <w:szCs w:val="24"/>
+        </w:rPr>
+        <w:t xml:space="preserve">. Nous avons donc fait une manière simple à adapter dans le code. Pour que les combats aient un </w:t>
+      </w:r>
+      <w:r>
+        <w:rPr>
+          <w:sz w:val="24"/>
+          <w:szCs w:val="24"/>
+        </w:rPr>
+        <w:t>certain</w:t>
+      </w:r>
+      <w:r>
+        <w:rPr>
+          <w:sz w:val="24"/>
+          <w:szCs w:val="24"/>
+        </w:rPr>
+        <w:t xml:space="preserve"> sens, chaque Nooter est d’un </w:t>
+      </w:r>
+      <w:r>
+        <w:rPr>
+          <w:sz w:val="24"/>
+          <w:szCs w:val="24"/>
+        </w:rPr>
+        <w:t>certain</w:t>
+      </w:r>
+      <w:r>
+        <w:rPr>
+          <w:sz w:val="24"/>
+          <w:szCs w:val="24"/>
+        </w:rPr>
+        <w:t xml:space="preserve"> type, et son type sera donc résistant aux attaques de certains types mais sera faible à d’autres attaques. </w:t>
       </w:r>
     </w:p>
     <w:p>
@@ -1175,7 +1302,7 @@
           <w:sz w:val="28"/>
           <w:szCs w:val="28"/>
         </w:rPr>
-        <w:t>I</w:t>
+        <w:t>II</w:t>
       </w:r>
       <w:r>
         <w:rPr>
@@ -1184,7 +1311,7 @@
           <w:sz w:val="28"/>
           <w:szCs w:val="28"/>
         </w:rPr>
-        <w:t>I</w:t>
+        <w:t>)</w:t>
       </w:r>
       <w:r>
         <w:rPr>
@@ -1193,17 +1320,158 @@
           <w:sz w:val="28"/>
           <w:szCs w:val="28"/>
         </w:rPr>
-        <w:t>)</w:t>
-      </w:r>
-      <w:r>
+        <w:t>Organisation du projet</w:t>
+      </w:r>
+    </w:p>
+    <w:p>
+      <w:pPr>
+        <w:tabs>
+          <w:tab w:val="left" w:pos="2568"/>
+        </w:tabs>
+        <w:rPr>
+          <w:i/>
+          <w:iCs/>
+          <w:sz w:val="28"/>
+          <w:szCs w:val="28"/>
+        </w:rPr>
+      </w:pPr>
+      <w:r>
+        <w:rPr>
+          <w:sz w:val="24"/>
+          <w:szCs w:val="24"/>
+        </w:rPr>
+        <w:t xml:space="preserve">    </w:t>
+      </w:r>
+      <w:r>
+        <w:rPr>
+          <w:i/>
+          <w:iCs/>
+          <w:sz w:val="28"/>
+          <w:szCs w:val="28"/>
+        </w:rPr>
+        <w:t>a)</w:t>
+      </w:r>
+      <w:r>
+        <w:rPr>
+          <w:i/>
+          <w:iCs/>
+          <w:sz w:val="28"/>
+          <w:szCs w:val="28"/>
+        </w:rPr>
+        <w:t>Git</w:t>
+      </w:r>
+    </w:p>
+    <w:p>
+      <w:pPr>
+        <w:tabs>
+          <w:tab w:val="left" w:pos="2568"/>
+        </w:tabs>
+        <w:rPr>
+          <w:i/>
+          <w:iCs/>
+          <w:sz w:val="28"/>
+          <w:szCs w:val="28"/>
+        </w:rPr>
+      </w:pPr>
+    </w:p>
+    <w:p>
+      <w:pPr>
+        <w:tabs>
+          <w:tab w:val="left" w:pos="2568"/>
+        </w:tabs>
+        <w:rPr>
+          <w:i/>
+          <w:iCs/>
+          <w:sz w:val="28"/>
+          <w:szCs w:val="28"/>
+        </w:rPr>
+      </w:pPr>
+      <w:r>
+        <w:rPr>
+          <w:i/>
+          <w:iCs/>
+          <w:sz w:val="28"/>
+          <w:szCs w:val="28"/>
+        </w:rPr>
+        <w:t xml:space="preserve">    b)Répartition des taches</w:t>
+      </w:r>
+    </w:p>
+    <w:p>
+      <w:pPr>
+        <w:tabs>
+          <w:tab w:val="left" w:pos="2568"/>
+        </w:tabs>
+        <w:rPr>
+          <w:sz w:val="24"/>
+          <w:szCs w:val="24"/>
+        </w:rPr>
+      </w:pPr>
+    </w:p>
+    <w:p>
+      <w:pPr>
+        <w:tabs>
+          <w:tab w:val="left" w:pos="2568"/>
+        </w:tabs>
+        <w:rPr>
+          <w:sz w:val="24"/>
+          <w:szCs w:val="24"/>
+        </w:rPr>
+      </w:pPr>
+      <w:r>
+        <w:rPr>
+          <w:sz w:val="24"/>
+          <w:szCs w:val="24"/>
+        </w:rPr>
+        <w:t xml:space="preserve">Avant de pouvoir commencer correctement à coder, on a fait un diagramme de classe afin de voir toutes les classes que nous devons créer. On a ensuite créé tous ensemble les classes pour avoir la base du projet. </w:t>
+      </w:r>
+      <w:r>
+        <w:rPr>
+          <w:sz w:val="24"/>
+          <w:szCs w:val="24"/>
+        </w:rPr>
+        <w:br/>
+        <w:t>Une fois toute les classes créés et réunis, nous somme partie avec la répartition suivante :</w:t>
+      </w:r>
+      <w:r>
+        <w:rPr>
+          <w:sz w:val="24"/>
+          <w:szCs w:val="24"/>
+        </w:rPr>
+        <w:br/>
+        <w:t xml:space="preserve">Louis s’occupe de l’interface globale de combat, Arthur fait la classe des types qui est complexe, et Théo s’occupe de la création des Nooters. </w:t>
+      </w:r>
+      <w:r>
+        <w:rPr>
+          <w:sz w:val="24"/>
+          <w:szCs w:val="24"/>
+        </w:rPr>
+        <w:br/>
+        <w:t xml:space="preserve">Dans cette organisation, on est partie du principe que Arthur et Théo auront fini leurs taches rapidement, afin de faire les fonctionnalités dont Louis a besoin (exemple : fonction récupération du ratio d’attaques selon les types). </w:t>
+      </w:r>
+    </w:p>
+    <w:p>
+      <w:pPr>
+        <w:tabs>
+          <w:tab w:val="left" w:pos="2568"/>
+        </w:tabs>
+        <w:rPr>
+          <w:sz w:val="24"/>
+          <w:szCs w:val="24"/>
+        </w:rPr>
+      </w:pPr>
+    </w:p>
+    <w:p>
+      <w:pPr>
+        <w:tabs>
+          <w:tab w:val="left" w:pos="2568"/>
+        </w:tabs>
         <w:rPr>
           <w:b/>
           <w:bCs/>
           <w:sz w:val="28"/>
           <w:szCs w:val="28"/>
         </w:rPr>
-        <w:t>O</w:t>
-      </w:r>
+      </w:pPr>
       <w:r>
         <w:rPr>
           <w:b/>
@@ -1211,7 +1479,7 @@
           <w:sz w:val="28"/>
           <w:szCs w:val="28"/>
         </w:rPr>
-        <w:t>rganisation</w:t>
+        <w:t>I</w:t>
       </w:r>
       <w:r>
         <w:rPr>
@@ -1220,6 +1488,33 @@
           <w:sz w:val="28"/>
           <w:szCs w:val="28"/>
         </w:rPr>
+        <w:t>V</w:t>
+      </w:r>
+      <w:r>
+        <w:rPr>
+          <w:b/>
+          <w:bCs/>
+          <w:sz w:val="28"/>
+          <w:szCs w:val="28"/>
+        </w:rPr>
+        <w:t>)</w:t>
+      </w:r>
+      <w:r>
+        <w:rPr>
+          <w:b/>
+          <w:bCs/>
+          <w:sz w:val="28"/>
+          <w:szCs w:val="28"/>
+        </w:rPr>
+        <w:t>Grandes parties</w:t>
+      </w:r>
+      <w:r>
+        <w:rPr>
+          <w:b/>
+          <w:bCs/>
+          <w:sz w:val="28"/>
+          <w:szCs w:val="28"/>
+        </w:rPr>
         <w:t xml:space="preserve"> du projet</w:t>
       </w:r>
     </w:p>
@@ -1228,19 +1523,26 @@
         <w:tabs>
           <w:tab w:val="left" w:pos="2568"/>
         </w:tabs>
+        <w:rPr>
+          <w:sz w:val="24"/>
+          <w:szCs w:val="24"/>
+        </w:rPr>
+      </w:pPr>
+      <w:r>
+        <w:rPr>
+          <w:sz w:val="24"/>
+          <w:szCs w:val="24"/>
+        </w:rPr>
+        <w:t xml:space="preserve">    </w:t>
+      </w:r>
+      <w:r>
         <w:rPr>
           <w:i/>
           <w:iCs/>
           <w:sz w:val="28"/>
           <w:szCs w:val="28"/>
         </w:rPr>
-      </w:pPr>
-      <w:r>
-        <w:rPr>
-          <w:sz w:val="24"/>
-          <w:szCs w:val="24"/>
-        </w:rPr>
-        <w:t xml:space="preserve">    </w:t>
+        <w:t>a)</w:t>
       </w:r>
       <w:r>
         <w:rPr>
@@ -1249,8 +1551,527 @@
           <w:sz w:val="28"/>
           <w:szCs w:val="28"/>
         </w:rPr>
-        <w:t>a)</w:t>
-      </w:r>
+        <w:t>Création des personnages</w:t>
+      </w:r>
+    </w:p>
+    <w:p>
+      <w:pPr>
+        <w:tabs>
+          <w:tab w:val="left" w:pos="2568"/>
+        </w:tabs>
+        <w:rPr>
+          <w:sz w:val="24"/>
+          <w:szCs w:val="24"/>
+        </w:rPr>
+      </w:pPr>
+      <w:r>
+        <w:rPr>
+          <w:sz w:val="24"/>
+          <w:szCs w:val="24"/>
+        </w:rPr>
+        <w:t>Pour la création des personnages, cela se fait dans le constructeur de la classe Nooter.</w:t>
+      </w:r>
+    </w:p>
+    <w:p>
+      <w:pPr>
+        <w:tabs>
+          <w:tab w:val="left" w:pos="2568"/>
+        </w:tabs>
+        <w:rPr>
+          <w:sz w:val="24"/>
+          <w:szCs w:val="24"/>
+        </w:rPr>
+      </w:pPr>
+      <w:r>
+        <w:rPr>
+          <w:sz w:val="24"/>
+          <w:szCs w:val="24"/>
+        </w:rPr>
+        <w:drawing>
+          <wp:inline distT="0" distB="0" distL="0" distR="0" wp14:anchorId="60321C59" wp14:editId="7D765F04">
+            <wp:extent cx="3258005" cy="362001"/>
+            <wp:effectExtent l="0" t="0" r="0" b="0"/>
+            <wp:docPr id="970985652" name="Image 1"/>
+            <wp:cNvGraphicFramePr>
+              <a:graphicFrameLocks xmlns:a="http://schemas.openxmlformats.org/drawingml/2006/main" noChangeAspect="1"/>
+            </wp:cNvGraphicFramePr>
+            <a:graphic xmlns:a="http://schemas.openxmlformats.org/drawingml/2006/main">
+              <a:graphicData uri="http://schemas.openxmlformats.org/drawingml/2006/picture">
+                <pic:pic xmlns:pic="http://schemas.openxmlformats.org/drawingml/2006/picture">
+                  <pic:nvPicPr>
+                    <pic:cNvPr id="970985652" name=""/>
+                    <pic:cNvPicPr/>
+                  </pic:nvPicPr>
+                  <pic:blipFill>
+                    <a:blip r:embed="rId11"/>
+                    <a:stretch>
+                      <a:fillRect/>
+                    </a:stretch>
+                  </pic:blipFill>
+                  <pic:spPr>
+                    <a:xfrm>
+                      <a:off x="0" y="0"/>
+                      <a:ext cx="3258005" cy="362001"/>
+                    </a:xfrm>
+                    <a:prstGeom prst="rect">
+                      <a:avLst/>
+                    </a:prstGeom>
+                  </pic:spPr>
+                </pic:pic>
+              </a:graphicData>
+            </a:graphic>
+          </wp:inline>
+        </w:drawing>
+      </w:r>
+    </w:p>
+    <w:p>
+      <w:pPr>
+        <w:tabs>
+          <w:tab w:val="left" w:pos="2568"/>
+        </w:tabs>
+        <w:rPr>
+          <w:sz w:val="24"/>
+          <w:szCs w:val="24"/>
+        </w:rPr>
+      </w:pPr>
+    </w:p>
+    <w:p>
+      <w:pPr>
+        <w:tabs>
+          <w:tab w:val="left" w:pos="2568"/>
+        </w:tabs>
+        <w:rPr>
+          <w:sz w:val="24"/>
+          <w:szCs w:val="24"/>
+        </w:rPr>
+      </w:pPr>
+      <w:r>
+        <w:rPr>
+          <w:sz w:val="24"/>
+          <w:szCs w:val="24"/>
+        </w:rPr>
+        <w:t xml:space="preserve">On crée donc un Nooter en lui passant dans le constructeur un </w:t>
+      </w:r>
+      <w:proofErr w:type="spellStart"/>
+      <w:r>
+        <w:rPr>
+          <w:sz w:val="24"/>
+          <w:szCs w:val="24"/>
+        </w:rPr>
+        <w:t>QString</w:t>
+      </w:r>
+      <w:proofErr w:type="spellEnd"/>
+      <w:r>
+        <w:rPr>
+          <w:sz w:val="24"/>
+          <w:szCs w:val="24"/>
+        </w:rPr>
+        <w:t xml:space="preserve"> avec son nom. Avec ce nom, on voulait faire un switch case </w:t>
+      </w:r>
+      <w:r>
+        <w:rPr>
+          <w:sz w:val="24"/>
+          <w:szCs w:val="24"/>
+        </w:rPr>
+        <w:t xml:space="preserve">dans le constructeur </w:t>
+      </w:r>
+      <w:r>
+        <w:rPr>
+          <w:sz w:val="24"/>
+          <w:szCs w:val="24"/>
+        </w:rPr>
+        <w:t xml:space="preserve">pour initialiser le Nooter, mais switch case n’est pas compatible avec les </w:t>
+      </w:r>
+      <w:proofErr w:type="spellStart"/>
+      <w:r>
+        <w:rPr>
+          <w:sz w:val="24"/>
+          <w:szCs w:val="24"/>
+        </w:rPr>
+        <w:t>QString</w:t>
+      </w:r>
+      <w:proofErr w:type="spellEnd"/>
+      <w:r>
+        <w:rPr>
+          <w:sz w:val="24"/>
+          <w:szCs w:val="24"/>
+        </w:rPr>
+        <w:t xml:space="preserve">. On est donc resté sur un if … </w:t>
+      </w:r>
+      <w:proofErr w:type="spellStart"/>
+      <w:r>
+        <w:rPr>
+          <w:sz w:val="24"/>
+          <w:szCs w:val="24"/>
+        </w:rPr>
+        <w:t>else</w:t>
+      </w:r>
+      <w:proofErr w:type="spellEnd"/>
+      <w:r>
+        <w:rPr>
+          <w:sz w:val="24"/>
+          <w:szCs w:val="24"/>
+        </w:rPr>
+        <w:t xml:space="preserve"> if, dans lequel les personnages sont définis </w:t>
+      </w:r>
+    </w:p>
+    <w:p>
+      <w:pPr>
+        <w:tabs>
+          <w:tab w:val="left" w:pos="2568"/>
+        </w:tabs>
+        <w:rPr>
+          <w:sz w:val="24"/>
+          <w:szCs w:val="24"/>
+        </w:rPr>
+      </w:pPr>
+    </w:p>
+    <w:p>
+      <w:pPr>
+        <w:tabs>
+          <w:tab w:val="left" w:pos="2568"/>
+        </w:tabs>
+        <w:rPr>
+          <w:sz w:val="24"/>
+          <w:szCs w:val="24"/>
+        </w:rPr>
+      </w:pPr>
+      <w:r>
+        <w:rPr>
+          <w:sz w:val="24"/>
+          <w:szCs w:val="24"/>
+        </w:rPr>
+        <w:lastRenderedPageBreak/>
+        <w:br/>
+      </w:r>
+      <w:r>
+        <w:rPr>
+          <w:sz w:val="24"/>
+          <w:szCs w:val="24"/>
+        </w:rPr>
+        <w:br/>
+      </w:r>
+      <w:r>
+        <w:rPr>
+          <w:sz w:val="24"/>
+          <w:szCs w:val="24"/>
+        </w:rPr>
+        <w:drawing>
+          <wp:inline distT="0" distB="0" distL="0" distR="0" wp14:anchorId="4CE85B5C" wp14:editId="637F9CAD">
+            <wp:extent cx="5731510" cy="1774190"/>
+            <wp:effectExtent l="0" t="0" r="2540" b="0"/>
+            <wp:docPr id="57964680" name="Image 1" descr="Une image contenant texte, capture d’écran, Police&#10;&#10;Description générée automatiquement"/>
+            <wp:cNvGraphicFramePr>
+              <a:graphicFrameLocks xmlns:a="http://schemas.openxmlformats.org/drawingml/2006/main" noChangeAspect="1"/>
+            </wp:cNvGraphicFramePr>
+            <a:graphic xmlns:a="http://schemas.openxmlformats.org/drawingml/2006/main">
+              <a:graphicData uri="http://schemas.openxmlformats.org/drawingml/2006/picture">
+                <pic:pic xmlns:pic="http://schemas.openxmlformats.org/drawingml/2006/picture">
+                  <pic:nvPicPr>
+                    <pic:cNvPr id="57964680" name="Image 1" descr="Une image contenant texte, capture d’écran, Police&#10;&#10;Description générée automatiquement"/>
+                    <pic:cNvPicPr/>
+                  </pic:nvPicPr>
+                  <pic:blipFill>
+                    <a:blip r:embed="rId12"/>
+                    <a:stretch>
+                      <a:fillRect/>
+                    </a:stretch>
+                  </pic:blipFill>
+                  <pic:spPr>
+                    <a:xfrm>
+                      <a:off x="0" y="0"/>
+                      <a:ext cx="5731510" cy="1774190"/>
+                    </a:xfrm>
+                    <a:prstGeom prst="rect">
+                      <a:avLst/>
+                    </a:prstGeom>
+                  </pic:spPr>
+                </pic:pic>
+              </a:graphicData>
+            </a:graphic>
+          </wp:inline>
+        </w:drawing>
+      </w:r>
+    </w:p>
+    <w:p>
+      <w:pPr>
+        <w:tabs>
+          <w:tab w:val="left" w:pos="2568"/>
+        </w:tabs>
+        <w:rPr>
+          <w:sz w:val="24"/>
+          <w:szCs w:val="24"/>
+        </w:rPr>
+      </w:pPr>
+    </w:p>
+    <w:p>
+      <w:pPr>
+        <w:rPr>
+          <w:sz w:val="24"/>
+          <w:szCs w:val="24"/>
+        </w:rPr>
+      </w:pPr>
+      <w:r>
+        <w:rPr>
+          <w:sz w:val="24"/>
+          <w:szCs w:val="24"/>
+        </w:rPr>
+        <w:t xml:space="preserve">        </w:t>
+      </w:r>
+      <w:r>
+        <w:rPr>
+          <w:sz w:val="24"/>
+          <w:szCs w:val="24"/>
+        </w:rPr>
+        <w:t>1 – types</w:t>
+      </w:r>
+    </w:p>
+    <w:p>
+      <w:pPr>
+        <w:tabs>
+          <w:tab w:val="left" w:pos="2568"/>
+        </w:tabs>
+        <w:rPr>
+          <w:sz w:val="24"/>
+          <w:szCs w:val="24"/>
+        </w:rPr>
+      </w:pPr>
+      <w:r>
+        <w:rPr>
+          <w:sz w:val="24"/>
+          <w:szCs w:val="24"/>
+        </w:rPr>
+        <w:t>Chaque Nooter possède un attribut type. Cet attribut va définir dans quel « famille » se situe le Nooter</w:t>
+      </w:r>
+      <w:r>
+        <w:rPr>
+          <w:sz w:val="24"/>
+          <w:szCs w:val="24"/>
+        </w:rPr>
+        <w:t xml:space="preserve">, et cela va donc définir à quels types d’attaques il va être résistant ou faible. </w:t>
+      </w:r>
+    </w:p>
+    <w:p>
+      <w:pPr>
+        <w:tabs>
+          <w:tab w:val="left" w:pos="2568"/>
+        </w:tabs>
+        <w:rPr>
+          <w:sz w:val="24"/>
+          <w:szCs w:val="24"/>
+        </w:rPr>
+      </w:pPr>
+    </w:p>
+    <w:p>
+      <w:pPr>
+        <w:tabs>
+          <w:tab w:val="left" w:pos="2568"/>
+        </w:tabs>
+        <w:rPr>
+          <w:sz w:val="24"/>
+          <w:szCs w:val="24"/>
+        </w:rPr>
+      </w:pPr>
+      <w:r>
+        <w:rPr>
+          <w:sz w:val="24"/>
+          <w:szCs w:val="24"/>
+        </w:rPr>
+        <w:t xml:space="preserve">        2</w:t>
+      </w:r>
+      <w:r>
+        <w:rPr>
+          <w:sz w:val="24"/>
+          <w:szCs w:val="24"/>
+        </w:rPr>
+        <w:t xml:space="preserve"> – </w:t>
+      </w:r>
+      <w:r>
+        <w:rPr>
+          <w:sz w:val="24"/>
+          <w:szCs w:val="24"/>
+        </w:rPr>
+        <w:t>attaques</w:t>
+      </w:r>
+    </w:p>
+    <w:p>
+      <w:pPr>
+        <w:tabs>
+          <w:tab w:val="left" w:pos="2568"/>
+        </w:tabs>
+        <w:rPr>
+          <w:sz w:val="24"/>
+          <w:szCs w:val="24"/>
+        </w:rPr>
+      </w:pPr>
+      <w:r>
+        <w:rPr>
+          <w:sz w:val="24"/>
+          <w:szCs w:val="24"/>
+        </w:rPr>
+        <w:t xml:space="preserve">Les attaques sont très importantes pour les combats, car il faut bien choisir quelle attaque utiliser </w:t>
+      </w:r>
+      <w:r>
+        <w:rPr>
+          <w:sz w:val="24"/>
+          <w:szCs w:val="24"/>
+        </w:rPr>
+        <w:t xml:space="preserve">selon son type pour faire encore plus de dégâts à l’adversaire. </w:t>
+      </w:r>
+      <w:r>
+        <w:rPr>
+          <w:sz w:val="24"/>
+          <w:szCs w:val="24"/>
+        </w:rPr>
+        <w:br/>
+        <w:t xml:space="preserve">Les attaques sont donc gérées dans la classe </w:t>
+      </w:r>
+      <w:proofErr w:type="spellStart"/>
+      <w:r>
+        <w:rPr>
+          <w:sz w:val="24"/>
+          <w:szCs w:val="24"/>
+        </w:rPr>
+        <w:t>attack</w:t>
+      </w:r>
+      <w:proofErr w:type="spellEnd"/>
+      <w:r>
+        <w:rPr>
+          <w:sz w:val="24"/>
+          <w:szCs w:val="24"/>
+        </w:rPr>
+        <w:t>, et est caractérisé par :</w:t>
+      </w:r>
+    </w:p>
+    <w:p>
+      <w:pPr>
+        <w:tabs>
+          <w:tab w:val="left" w:pos="2568"/>
+        </w:tabs>
+        <w:rPr>
+          <w:sz w:val="24"/>
+          <w:szCs w:val="24"/>
+        </w:rPr>
+      </w:pPr>
+      <w:r>
+        <w:rPr>
+          <w:sz w:val="24"/>
+          <w:szCs w:val="24"/>
+        </w:rPr>
+        <w:t>- un nom</w:t>
+      </w:r>
+    </w:p>
+    <w:p>
+      <w:pPr>
+        <w:tabs>
+          <w:tab w:val="left" w:pos="2568"/>
+        </w:tabs>
+        <w:rPr>
+          <w:sz w:val="24"/>
+          <w:szCs w:val="24"/>
+        </w:rPr>
+      </w:pPr>
+      <w:r>
+        <w:rPr>
+          <w:sz w:val="24"/>
+          <w:szCs w:val="24"/>
+        </w:rPr>
+        <w:t>- une description (pour décrire l’attaque sur l’interface)</w:t>
+      </w:r>
+    </w:p>
+    <w:p>
+      <w:pPr>
+        <w:tabs>
+          <w:tab w:val="left" w:pos="2568"/>
+        </w:tabs>
+        <w:rPr>
+          <w:sz w:val="24"/>
+          <w:szCs w:val="24"/>
+        </w:rPr>
+      </w:pPr>
+      <w:r>
+        <w:rPr>
+          <w:sz w:val="24"/>
+          <w:szCs w:val="24"/>
+        </w:rPr>
+        <w:t>- quantité de dégâts infligés par l’attaque</w:t>
+      </w:r>
+    </w:p>
+    <w:p>
+      <w:pPr>
+        <w:tabs>
+          <w:tab w:val="left" w:pos="2568"/>
+        </w:tabs>
+        <w:rPr>
+          <w:sz w:val="24"/>
+          <w:szCs w:val="24"/>
+        </w:rPr>
+      </w:pPr>
+      <w:r>
+        <w:rPr>
+          <w:sz w:val="24"/>
+          <w:szCs w:val="24"/>
+        </w:rPr>
+        <w:t>-cout de l’attaque</w:t>
+      </w:r>
+    </w:p>
+    <w:p>
+      <w:pPr>
+        <w:tabs>
+          <w:tab w:val="left" w:pos="2568"/>
+        </w:tabs>
+        <w:rPr>
+          <w:sz w:val="24"/>
+          <w:szCs w:val="24"/>
+        </w:rPr>
+      </w:pPr>
+      <w:r>
+        <w:rPr>
+          <w:sz w:val="24"/>
+          <w:szCs w:val="24"/>
+        </w:rPr>
+        <w:t>-temps de rechargement de l’attaque (pour éviter de trop utiliser la même attaque)</w:t>
+      </w:r>
+    </w:p>
+    <w:p>
+      <w:pPr>
+        <w:tabs>
+          <w:tab w:val="left" w:pos="2568"/>
+        </w:tabs>
+        <w:rPr>
+          <w:sz w:val="24"/>
+          <w:szCs w:val="24"/>
+        </w:rPr>
+      </w:pPr>
+      <w:r>
+        <w:rPr>
+          <w:sz w:val="24"/>
+          <w:szCs w:val="24"/>
+        </w:rPr>
+        <w:t>-le type de l’attaque</w:t>
+      </w:r>
+    </w:p>
+    <w:p>
+      <w:pPr>
+        <w:tabs>
+          <w:tab w:val="left" w:pos="2568"/>
+        </w:tabs>
+        <w:rPr>
+          <w:sz w:val="24"/>
+          <w:szCs w:val="24"/>
+        </w:rPr>
+      </w:pPr>
+    </w:p>
+    <w:p>
+      <w:pPr>
+        <w:tabs>
+          <w:tab w:val="left" w:pos="2568"/>
+        </w:tabs>
+        <w:rPr>
+          <w:sz w:val="24"/>
+          <w:szCs w:val="24"/>
+        </w:rPr>
+      </w:pPr>
       <w:r>
         <w:rPr>
           <w:i/>
@@ -1258,87 +2079,362 @@
           <w:sz w:val="28"/>
           <w:szCs w:val="28"/>
         </w:rPr>
-        <w:t>Git</w:t>
-      </w:r>
-    </w:p>
-    <w:p>
-      <w:pPr>
-        <w:tabs>
-          <w:tab w:val="left" w:pos="2568"/>
-        </w:tabs>
+        <w:t>b</w:t>
+      </w:r>
+      <w:r>
         <w:rPr>
           <w:i/>
           <w:iCs/>
           <w:sz w:val="28"/>
           <w:szCs w:val="28"/>
         </w:rPr>
-      </w:pPr>
-    </w:p>
-    <w:p>
-      <w:pPr>
-        <w:tabs>
-          <w:tab w:val="left" w:pos="2568"/>
-        </w:tabs>
+        <w:t>)</w:t>
+      </w:r>
+      <w:r>
         <w:rPr>
           <w:i/>
           <w:iCs/>
           <w:sz w:val="28"/>
           <w:szCs w:val="28"/>
         </w:rPr>
-      </w:pPr>
-      <w:r>
-        <w:rPr>
-          <w:i/>
-          <w:iCs/>
+        <w:t>interface combat</w:t>
+      </w:r>
+    </w:p>
+    <w:p>
+      <w:pPr>
+        <w:rPr>
+          <w:sz w:val="24"/>
+          <w:szCs w:val="24"/>
+        </w:rPr>
+      </w:pPr>
+      <w:r>
+        <w:rPr>
+          <w:sz w:val="24"/>
+          <w:szCs w:val="24"/>
+        </w:rPr>
+        <w:t xml:space="preserve">    </w:t>
+      </w:r>
+      <w:r>
+        <w:rPr>
+          <w:sz w:val="24"/>
+          <w:szCs w:val="24"/>
+        </w:rPr>
+        <w:t xml:space="preserve">1 – affichage et choix des attaques </w:t>
+      </w:r>
+    </w:p>
+    <w:p>
+      <w:pPr>
+        <w:tabs>
+          <w:tab w:val="left" w:pos="2568"/>
+        </w:tabs>
+        <w:rPr>
+          <w:sz w:val="24"/>
+          <w:szCs w:val="24"/>
+        </w:rPr>
+      </w:pPr>
+    </w:p>
+    <w:p>
+      <w:pPr>
+        <w:tabs>
+          <w:tab w:val="left" w:pos="2568"/>
+        </w:tabs>
+        <w:rPr>
+          <w:sz w:val="24"/>
+          <w:szCs w:val="24"/>
+        </w:rPr>
+      </w:pPr>
+      <w:r>
+        <w:rPr>
+          <w:noProof/>
+        </w:rPr>
+        <w:lastRenderedPageBreak/>
+        <w:drawing>
+          <wp:inline distT="0" distB="0" distL="0" distR="0" wp14:anchorId="6DD7D7A4" wp14:editId="7CAF4E7B">
+            <wp:extent cx="5731510" cy="5027930"/>
+            <wp:effectExtent l="0" t="0" r="2540" b="1270"/>
+            <wp:docPr id="303011763" name="Image 1" descr="Une image contenant texte, neige, arbre, capture d’écran&#10;&#10;Description générée automatiquement"/>
+            <wp:cNvGraphicFramePr>
+              <a:graphicFrameLocks xmlns:a="http://schemas.openxmlformats.org/drawingml/2006/main" noChangeAspect="1"/>
+            </wp:cNvGraphicFramePr>
+            <a:graphic xmlns:a="http://schemas.openxmlformats.org/drawingml/2006/main">
+              <a:graphicData uri="http://schemas.openxmlformats.org/drawingml/2006/picture">
+                <pic:pic xmlns:pic="http://schemas.openxmlformats.org/drawingml/2006/picture">
+                  <pic:nvPicPr>
+                    <pic:cNvPr id="303011763" name="Image 1" descr="Une image contenant texte, neige, arbre, capture d’écran&#10;&#10;Description générée automatiquement"/>
+                    <pic:cNvPicPr>
+                      <a:picLocks noChangeAspect="1" noChangeArrowheads="1"/>
+                    </pic:cNvPicPr>
+                  </pic:nvPicPr>
+                  <pic:blipFill>
+                    <a:blip r:embed="rId13">
+                      <a:extLst>
+                        <a:ext uri="{28A0092B-C50C-407E-A947-70E740481C1C}">
+                          <a14:useLocalDpi xmlns:a14="http://schemas.microsoft.com/office/drawing/2010/main" val="0"/>
+                        </a:ext>
+                      </a:extLst>
+                    </a:blip>
+                    <a:srcRect/>
+                    <a:stretch>
+                      <a:fillRect/>
+                    </a:stretch>
+                  </pic:blipFill>
+                  <pic:spPr bwMode="auto">
+                    <a:xfrm>
+                      <a:off x="0" y="0"/>
+                      <a:ext cx="5731510" cy="5027930"/>
+                    </a:xfrm>
+                    <a:prstGeom prst="rect">
+                      <a:avLst/>
+                    </a:prstGeom>
+                    <a:noFill/>
+                    <a:ln>
+                      <a:noFill/>
+                    </a:ln>
+                  </pic:spPr>
+                </pic:pic>
+              </a:graphicData>
+            </a:graphic>
+          </wp:inline>
+        </w:drawing>
+      </w:r>
+    </w:p>
+    <w:p>
+      <w:pPr>
+        <w:tabs>
+          <w:tab w:val="left" w:pos="2568"/>
+        </w:tabs>
+        <w:rPr>
+          <w:sz w:val="24"/>
+          <w:szCs w:val="24"/>
+        </w:rPr>
+      </w:pPr>
+    </w:p>
+    <w:p>
+      <w:pPr>
+        <w:tabs>
+          <w:tab w:val="left" w:pos="2568"/>
+        </w:tabs>
+        <w:rPr>
+          <w:sz w:val="24"/>
+          <w:szCs w:val="24"/>
+        </w:rPr>
+      </w:pPr>
+      <w:r>
+        <w:rPr>
+          <w:sz w:val="24"/>
+          <w:szCs w:val="24"/>
+        </w:rPr>
+        <w:t xml:space="preserve">Voici donc l’interface que nous avons. Dessus on peut donc voir les 2 Nooters en combats (ici 2 Nooters identiques) avec </w:t>
+      </w:r>
+      <w:r>
+        <w:rPr>
+          <w:sz w:val="24"/>
+          <w:szCs w:val="24"/>
+        </w:rPr>
+        <w:t>leurs barres</w:t>
+      </w:r>
+      <w:r>
+        <w:rPr>
+          <w:sz w:val="24"/>
+          <w:szCs w:val="24"/>
+        </w:rPr>
+        <w:t xml:space="preserve"> de point de vie en vert et le</w:t>
+      </w:r>
+      <w:r>
+        <w:rPr>
+          <w:sz w:val="24"/>
+          <w:szCs w:val="24"/>
+        </w:rPr>
+        <w:t xml:space="preserve">s point d’énergie en bleu. </w:t>
+      </w:r>
+      <w:r>
+        <w:rPr>
+          <w:sz w:val="24"/>
+          <w:szCs w:val="24"/>
+        </w:rPr>
+        <w:br/>
+        <w:t xml:space="preserve">Nous avons les 4 attaques du personnage en bas à droite qui peuvent être sélectionné avec les flèches du clavier. Pour valider l’attaque que nous lançons, on appuie sur la touche espace. </w:t>
+      </w:r>
+      <w:r>
+        <w:rPr>
+          <w:sz w:val="24"/>
+          <w:szCs w:val="24"/>
+        </w:rPr>
+        <w:br/>
+        <w:t xml:space="preserve">A gauche des attaques, nous avons un espace ou est écrit la description de l’attaque ou se situe le curseur (après que l’on ait commencé à sélectionner une attaque) </w:t>
+      </w:r>
+    </w:p>
+    <w:p>
+      <w:pPr>
+        <w:tabs>
+          <w:tab w:val="left" w:pos="2568"/>
+        </w:tabs>
+        <w:rPr>
+          <w:sz w:val="24"/>
+          <w:szCs w:val="24"/>
+        </w:rPr>
+      </w:pPr>
+    </w:p>
+    <w:p>
+      <w:pPr>
+        <w:tabs>
+          <w:tab w:val="left" w:pos="2568"/>
+        </w:tabs>
+        <w:rPr>
+          <w:sz w:val="24"/>
+          <w:szCs w:val="24"/>
+        </w:rPr>
+      </w:pPr>
+    </w:p>
+    <w:p>
+      <w:pPr>
+        <w:tabs>
+          <w:tab w:val="left" w:pos="2568"/>
+        </w:tabs>
+        <w:rPr>
+          <w:sz w:val="24"/>
+          <w:szCs w:val="24"/>
+        </w:rPr>
+      </w:pPr>
+      <w:r>
+        <w:rPr>
+          <w:sz w:val="24"/>
+          <w:szCs w:val="24"/>
+        </w:rPr>
+        <w:t xml:space="preserve">    </w:t>
+      </w:r>
+      <w:r>
+        <w:rPr>
+          <w:sz w:val="24"/>
+          <w:szCs w:val="24"/>
+        </w:rPr>
+        <w:t>2 – personnage actif et inacti</w:t>
+      </w:r>
+      <w:r>
+        <w:rPr>
+          <w:sz w:val="24"/>
+          <w:szCs w:val="24"/>
+        </w:rPr>
+        <w:t>f</w:t>
+      </w:r>
+    </w:p>
+    <w:p>
+      <w:pPr>
+        <w:tabs>
+          <w:tab w:val="left" w:pos="2568"/>
+        </w:tabs>
+        <w:rPr>
+          <w:sz w:val="24"/>
+          <w:szCs w:val="24"/>
+        </w:rPr>
+      </w:pPr>
+      <w:r>
+        <w:rPr>
+          <w:sz w:val="24"/>
+          <w:szCs w:val="24"/>
+        </w:rPr>
+        <w:t xml:space="preserve">Nous jouons donc à tour de rôle, en sachant que la personne qui joue aura son personnage à gauche (après chaque attaques les personnages inverse leurs positions). </w:t>
+      </w:r>
+      <w:r>
+        <w:rPr>
+          <w:sz w:val="24"/>
+          <w:szCs w:val="24"/>
+        </w:rPr>
+        <w:t xml:space="preserve">Ce changement </w:t>
+      </w:r>
+      <w:r>
+        <w:rPr>
+          <w:sz w:val="24"/>
+          <w:szCs w:val="24"/>
+        </w:rPr>
+        <w:lastRenderedPageBreak/>
+        <w:t>permet de comprendre qui est en train de jouer son tour.</w:t>
+      </w:r>
+      <w:r>
+        <w:rPr>
+          <w:sz w:val="24"/>
+          <w:szCs w:val="24"/>
+        </w:rPr>
+        <w:br/>
+      </w:r>
+    </w:p>
+    <w:p>
+      <w:pPr>
+        <w:tabs>
+          <w:tab w:val="left" w:pos="2568"/>
+        </w:tabs>
+        <w:rPr>
+          <w:sz w:val="24"/>
+          <w:szCs w:val="24"/>
+        </w:rPr>
+      </w:pPr>
+    </w:p>
+    <w:p>
+      <w:pPr>
+        <w:tabs>
+          <w:tab w:val="left" w:pos="2568"/>
+        </w:tabs>
+        <w:rPr>
+          <w:sz w:val="24"/>
+          <w:szCs w:val="24"/>
+        </w:rPr>
+      </w:pPr>
+      <w:r>
+        <w:rPr>
+          <w:b/>
+          <w:bCs/>
           <w:sz w:val="28"/>
           <w:szCs w:val="28"/>
         </w:rPr>
-        <w:t xml:space="preserve">    b)Répartition des taches</w:t>
-      </w:r>
-    </w:p>
-    <w:p>
-      <w:pPr>
-        <w:tabs>
-          <w:tab w:val="left" w:pos="2568"/>
-        </w:tabs>
-        <w:rPr>
-          <w:sz w:val="24"/>
-          <w:szCs w:val="24"/>
-        </w:rPr>
-      </w:pPr>
-    </w:p>
-    <w:p>
-      <w:pPr>
-        <w:tabs>
-          <w:tab w:val="left" w:pos="2568"/>
-        </w:tabs>
-        <w:rPr>
-          <w:sz w:val="24"/>
-          <w:szCs w:val="24"/>
-        </w:rPr>
-      </w:pPr>
-    </w:p>
-    <w:p>
-      <w:pPr>
-        <w:tabs>
-          <w:tab w:val="left" w:pos="2568"/>
-        </w:tabs>
-        <w:rPr>
-          <w:sz w:val="24"/>
-          <w:szCs w:val="24"/>
-        </w:rPr>
-      </w:pPr>
-    </w:p>
-    <w:p>
-      <w:pPr>
-        <w:tabs>
-          <w:tab w:val="left" w:pos="2568"/>
-        </w:tabs>
-        <w:rPr>
-          <w:sz w:val="24"/>
-          <w:szCs w:val="24"/>
-        </w:rPr>
-      </w:pPr>
+        <w:t>V</w:t>
+      </w:r>
+      <w:r>
+        <w:rPr>
+          <w:b/>
+          <w:bCs/>
+          <w:sz w:val="28"/>
+          <w:szCs w:val="28"/>
+        </w:rPr>
+        <w:t>)</w:t>
+      </w:r>
+      <w:r>
+        <w:rPr>
+          <w:b/>
+          <w:bCs/>
+          <w:sz w:val="28"/>
+          <w:szCs w:val="28"/>
+        </w:rPr>
+        <w:t>Démonstration</w:t>
+      </w:r>
+    </w:p>
+    <w:p>
+      <w:pPr>
+        <w:tabs>
+          <w:tab w:val="left" w:pos="2568"/>
+        </w:tabs>
+        <w:rPr>
+          <w:sz w:val="24"/>
+          <w:szCs w:val="24"/>
+        </w:rPr>
+      </w:pPr>
+    </w:p>
+    <w:p>
+      <w:pPr>
+        <w:tabs>
+          <w:tab w:val="left" w:pos="2568"/>
+        </w:tabs>
+        <w:rPr>
+          <w:sz w:val="24"/>
+          <w:szCs w:val="24"/>
+        </w:rPr>
+      </w:pPr>
+      <w:r>
+        <w:rPr>
+          <w:sz w:val="24"/>
+          <w:szCs w:val="24"/>
+        </w:rPr>
+        <w:t>Pour que vous puissiez avoir un aperçu du projet, voici donc un lien vers une vidéo que nous avons fait. Cette vidéo sert donc de démonstration :</w:t>
+      </w:r>
       <w:r>
         <w:rPr>
           <w:sz w:val="24"/>
@@ -1346,16 +2442,53 @@
         </w:rPr>
         <w:br/>
       </w:r>
-      <w:r>
-        <w:rPr>
-          <w:sz w:val="24"/>
-          <w:szCs w:val="24"/>
-        </w:rPr>
-        <w:br/>
-      </w:r>
+    </w:p>
+    <w:p>
+      <w:pPr>
+        <w:tabs>
+          <w:tab w:val="left" w:pos="2568"/>
+        </w:tabs>
+        <w:rPr>
+          <w:sz w:val="24"/>
+          <w:szCs w:val="24"/>
+        </w:rPr>
+      </w:pPr>
+    </w:p>
+    <w:p>
+      <w:pPr>
+        <w:tabs>
+          <w:tab w:val="left" w:pos="2568"/>
+        </w:tabs>
+        <w:rPr>
+          <w:sz w:val="24"/>
+          <w:szCs w:val="24"/>
+        </w:rPr>
+      </w:pPr>
+    </w:p>
+    <w:p>
+      <w:pPr>
+        <w:tabs>
+          <w:tab w:val="left" w:pos="2568"/>
+        </w:tabs>
+        <w:rPr>
+          <w:sz w:val="24"/>
+          <w:szCs w:val="24"/>
+        </w:rPr>
+      </w:pPr>
+    </w:p>
+    <w:p>
+      <w:pPr>
+        <w:tabs>
+          <w:tab w:val="left" w:pos="2568"/>
+        </w:tabs>
+        <w:rPr>
+          <w:sz w:val="24"/>
+          <w:szCs w:val="24"/>
+        </w:rPr>
+      </w:pPr>
     </w:p>
     <w:sectPr>
-      <w:footerReference w:type="default" r:id="rId11"/>
+      <w:footerReference w:type="default" r:id="rId14"/>
       <w:pgSz w:w="11906" w:h="16838"/>
       <w:pgMar w:top="1440" w:right="1440" w:bottom="1440" w:left="1440" w:header="708" w:footer="708" w:gutter="0"/>
       <w:cols w:space="708"/>
@@ -1401,14 +2534,28 @@
     </w:r>
     <w:r>
       <w:br/>
-      <w:t>Gresta Louis</w:t>
+    </w:r>
+    <w:proofErr w:type="spellStart"/>
+    <w:r>
+      <w:t>Gresta</w:t>
+    </w:r>
+    <w:proofErr w:type="spellEnd"/>
+    <w:r>
+      <w:t xml:space="preserve"> Louis</w:t>
     </w:r>
     <w:r>
       <w:br/>
+    </w:r>
+    <w:proofErr w:type="spellStart"/>
+    <w:r>
       <w:t>Vi</w:t>
     </w:r>
     <w:r>
-      <w:t>lleger Arthur</w:t>
+      <w:t>lleger</w:t>
+    </w:r>
+    <w:proofErr w:type="spellEnd"/>
+    <w:r>
+      <w:t xml:space="preserve"> Arthur</w:t>
     </w:r>
     <w:r>
       <w:tab/>
@@ -2617,7 +3764,7 @@
   <w:style w:type="paragraph" w:default="1" w:styleId="Normal">
     <w:name w:val="Normal"/>
     <w:qFormat/>
-    <w:rsid w:val="00473107"/>
+    <w:rsid w:val="00E44463"/>
   </w:style>
   <w:style w:type="character" w:default="1" w:styleId="Policepardfaut">
     <w:name w:val="Default Paragraph Font"/>

</xml_diff>

<commit_message>
modif doc + minor fix canevas attack on screen
</commit_message>
<xml_diff>
--- a/EPIC BATTLE NOOTERS.docx
+++ b/EPIC BATTLE NOOTERS.docx
@@ -279,6 +279,7 @@
           <w:szCs w:val="24"/>
         </w:rPr>
       </w:pPr>
+      <w:proofErr w:type="gramStart"/>
       <w:r>
         <w:rPr>
           <w:sz w:val="24"/>
@@ -286,6 +287,7 @@
         </w:rPr>
         <w:t>b</w:t>
       </w:r>
+      <w:proofErr w:type="gramEnd"/>
       <w:r>
         <w:rPr>
           <w:sz w:val="24"/>
@@ -337,12 +339,21 @@
           <w:szCs w:val="24"/>
         </w:rPr>
       </w:pPr>
-      <w:r>
-        <w:rPr>
-          <w:sz w:val="24"/>
-          <w:szCs w:val="24"/>
-        </w:rPr>
-        <w:t>a – Création des personnages</w:t>
+      <w:proofErr w:type="gramStart"/>
+      <w:r>
+        <w:rPr>
+          <w:sz w:val="24"/>
+          <w:szCs w:val="24"/>
+        </w:rPr>
+        <w:t>a</w:t>
+      </w:r>
+      <w:proofErr w:type="gramEnd"/>
+      <w:r>
+        <w:rPr>
+          <w:sz w:val="24"/>
+          <w:szCs w:val="24"/>
+        </w:rPr>
+        <w:t xml:space="preserve"> – Création des personnages</w:t>
       </w:r>
     </w:p>
     <w:p>
@@ -388,12 +399,21 @@
           <w:szCs w:val="24"/>
         </w:rPr>
       </w:pPr>
-      <w:r>
-        <w:rPr>
-          <w:sz w:val="24"/>
-          <w:szCs w:val="24"/>
-        </w:rPr>
-        <w:t xml:space="preserve">b – interface </w:t>
+      <w:proofErr w:type="gramStart"/>
+      <w:r>
+        <w:rPr>
+          <w:sz w:val="24"/>
+          <w:szCs w:val="24"/>
+        </w:rPr>
+        <w:t>b</w:t>
+      </w:r>
+      <w:proofErr w:type="gramEnd"/>
+      <w:r>
+        <w:rPr>
+          <w:sz w:val="24"/>
+          <w:szCs w:val="24"/>
+        </w:rPr>
+        <w:t xml:space="preserve"> – interface </w:t>
       </w:r>
       <w:r>
         <w:rPr>
@@ -692,6 +712,15 @@
           <w:szCs w:val="28"/>
         </w:rPr>
         <w:t>a)</w:t>
+      </w:r>
+      <w:r>
+        <w:rPr>
+          <w:i/>
+          <w:iCs/>
+          <w:sz w:val="28"/>
+          <w:szCs w:val="28"/>
+        </w:rPr>
+        <w:t xml:space="preserve"> </w:t>
       </w:r>
       <w:proofErr w:type="spellStart"/>
       <w:r>
@@ -763,6 +792,29 @@
         </w:rPr>
         <w:t xml:space="preserve">). Cette vidéo à beaucoup été reprise pour plusieurs blague et nous l’apprécions. </w:t>
       </w:r>
+      <w:r>
+        <w:rPr>
+          <w:sz w:val="24"/>
+          <w:szCs w:val="24"/>
+        </w:rPr>
+        <w:t xml:space="preserve">Ce personnage vient d’un dessin animé en stop motion, le personnage de base s’appelle </w:t>
+      </w:r>
+      <w:proofErr w:type="spellStart"/>
+      <w:r>
+        <w:rPr>
+          <w:sz w:val="24"/>
+          <w:szCs w:val="24"/>
+        </w:rPr>
+        <w:t>Pingu</w:t>
+      </w:r>
+      <w:proofErr w:type="spellEnd"/>
+      <w:r>
+        <w:rPr>
+          <w:sz w:val="24"/>
+          <w:szCs w:val="24"/>
+        </w:rPr>
+        <w:t>.</w:t>
+      </w:r>
     </w:p>
     <w:p>
       <w:pPr>
@@ -817,7 +869,16 @@
           <w:sz w:val="28"/>
           <w:szCs w:val="28"/>
         </w:rPr>
-        <w:t>Combat au tour par tour</w:t>
+        <w:t xml:space="preserve"> Combat</w:t>
+      </w:r>
+      <w:r>
+        <w:rPr>
+          <w:i/>
+          <w:iCs/>
+          <w:sz w:val="28"/>
+          <w:szCs w:val="28"/>
+        </w:rPr>
+        <w:t xml:space="preserve"> au tour par tour</w:t>
       </w:r>
       <w:r>
         <w:rPr>
@@ -825,7 +886,23 @@
           <w:szCs w:val="24"/>
         </w:rPr>
         <w:br/>
-        <w:t xml:space="preserve">La deuxième référence est le jeu vidéo Pokémon. Ce jeu consiste à capturer des créatures nommé Pokémons et de les faires combattre au cours de notre aventure. </w:t>
+        <w:t xml:space="preserve">La deuxième référence est le jeu vidéo Pokémon. Ce jeu consiste à capturer des créatures nommé Pokémons et </w:t>
+      </w:r>
+      <w:proofErr w:type="gramStart"/>
+      <w:r>
+        <w:rPr>
+          <w:sz w:val="24"/>
+          <w:szCs w:val="24"/>
+        </w:rPr>
+        <w:t>de les</w:t>
+      </w:r>
+      <w:proofErr w:type="gramEnd"/>
+      <w:r>
+        <w:rPr>
+          <w:sz w:val="24"/>
+          <w:szCs w:val="24"/>
+        </w:rPr>
+        <w:t xml:space="preserve"> faires combattre au cours de notre aventure. </w:t>
       </w:r>
       <w:r>
         <w:rPr>
@@ -950,6 +1027,15 @@
           <w:sz w:val="28"/>
           <w:szCs w:val="28"/>
         </w:rPr>
+        <w:t xml:space="preserve"> </w:t>
+      </w:r>
+      <w:r>
+        <w:rPr>
+          <w:b/>
+          <w:bCs/>
+          <w:sz w:val="28"/>
+          <w:szCs w:val="28"/>
+        </w:rPr>
         <w:t>Objectif du projet</w:t>
       </w:r>
     </w:p>
@@ -958,111 +1044,30 @@
         <w:tabs>
           <w:tab w:val="left" w:pos="2568"/>
         </w:tabs>
-      </w:pPr>
-      <w:r>
-        <w:rPr>
-          <w:sz w:val="24"/>
-          <w:szCs w:val="24"/>
-        </w:rPr>
-        <w:t>Tout d’abord, on pensait faire des combats de 5 Nooters (nom de nos créatures) contre 5 Nooters. Bien sur les 5 ne seront pas sur le terrain en simultané, cela inclus donc un système de remplacement à la mort de chaque Nooter.</w:t>
-      </w:r>
-      <w:r>
-        <w:rPr>
-          <w:sz w:val="24"/>
-          <w:szCs w:val="24"/>
-        </w:rPr>
-        <w:t xml:space="preserve"> Chaque Nooter est </w:t>
-      </w:r>
-      <w:r>
-        <w:rPr>
-          <w:sz w:val="24"/>
-          <w:szCs w:val="24"/>
-        </w:rPr>
-        <w:t>une référence culturelle</w:t>
-      </w:r>
-      <w:r>
-        <w:rPr>
-          <w:sz w:val="24"/>
-          <w:szCs w:val="24"/>
-        </w:rPr>
-        <w:t xml:space="preserve">, comme le </w:t>
-      </w:r>
-      <w:proofErr w:type="spellStart"/>
-      <w:r>
-        <w:rPr>
-          <w:sz w:val="24"/>
-          <w:szCs w:val="24"/>
-        </w:rPr>
-        <w:t>termiNootor</w:t>
-      </w:r>
-      <w:proofErr w:type="spellEnd"/>
-      <w:r>
-        <w:rPr>
-          <w:sz w:val="24"/>
-          <w:szCs w:val="24"/>
-        </w:rPr>
-        <w:t xml:space="preserve"> inspiré de Terminator ou encore le </w:t>
-      </w:r>
-      <w:proofErr w:type="spellStart"/>
-      <w:r>
-        <w:rPr>
-          <w:sz w:val="24"/>
-          <w:szCs w:val="24"/>
-        </w:rPr>
-        <w:t>Nootkia</w:t>
-      </w:r>
-      <w:proofErr w:type="spellEnd"/>
-      <w:r>
-        <w:rPr>
-          <w:sz w:val="24"/>
-          <w:szCs w:val="24"/>
-        </w:rPr>
-        <w:t xml:space="preserve"> qui est inspiré du Nokia3310.</w:t>
-      </w:r>
-      <w:r>
-        <w:rPr>
-          <w:sz w:val="24"/>
-          <w:szCs w:val="24"/>
-        </w:rPr>
-        <w:t xml:space="preserve"> </w:t>
-      </w:r>
-      <w:r>
-        <w:rPr>
-          <w:sz w:val="24"/>
-          <w:szCs w:val="24"/>
-        </w:rPr>
-        <w:t xml:space="preserve"> </w:t>
-      </w:r>
-      <w:r>
-        <w:rPr>
-          <w:sz w:val="24"/>
-          <w:szCs w:val="24"/>
-        </w:rPr>
-        <w:br/>
-      </w:r>
-      <w:r>
-        <w:rPr>
-          <w:sz w:val="24"/>
-          <w:szCs w:val="24"/>
-        </w:rPr>
-        <w:br/>
-      </w:r>
-      <w:r>
-        <w:rPr>
-          <w:sz w:val="24"/>
-          <w:szCs w:val="24"/>
-        </w:rPr>
-        <w:br/>
-      </w:r>
+        <w:rPr>
+          <w:sz w:val="24"/>
+          <w:szCs w:val="24"/>
+        </w:rPr>
+      </w:pPr>
       <w:r>
         <w:rPr>
           <w:noProof/>
+          <w:sz w:val="24"/>
+          <w:szCs w:val="24"/>
         </w:rPr>
         <w:drawing>
-          <wp:inline distT="0" distB="0" distL="0" distR="0" wp14:anchorId="6490B666" wp14:editId="0F39FC43">
-            <wp:extent cx="1958340" cy="1958340"/>
-            <wp:effectExtent l="0" t="0" r="3810" b="3810"/>
-            <wp:docPr id="51397233" name="Image 1" descr="Une image contenant croquis, Téléphone mobile, dessin, illustration&#10;&#10;Description générée automatiquement"/>
+          <wp:anchor distT="0" distB="0" distL="114300" distR="114300" simplePos="0" relativeHeight="251659264" behindDoc="0" locked="0" layoutInCell="1" allowOverlap="1" wp14:anchorId="27745D91" wp14:editId="3825D7C5">
+            <wp:simplePos x="0" y="0"/>
+            <wp:positionH relativeFrom="margin">
+              <wp:align>left</wp:align>
+            </wp:positionH>
+            <wp:positionV relativeFrom="paragraph">
+              <wp:posOffset>1320800</wp:posOffset>
+            </wp:positionV>
+            <wp:extent cx="1962150" cy="1962150"/>
+            <wp:effectExtent l="0" t="0" r="0" b="0"/>
+            <wp:wrapTopAndBottom/>
+            <wp:docPr id="1597615454" name="Image 2"/>
             <wp:cNvGraphicFramePr>
               <a:graphicFrameLocks xmlns:a="http://schemas.openxmlformats.org/drawingml/2006/main" noChangeAspect="1"/>
             </wp:cNvGraphicFramePr>
@@ -1070,7 +1075,7 @@
               <a:graphicData uri="http://schemas.openxmlformats.org/drawingml/2006/picture">
                 <pic:pic xmlns:pic="http://schemas.openxmlformats.org/drawingml/2006/picture">
                   <pic:nvPicPr>
-                    <pic:cNvPr id="51397233" name="Image 1" descr="Une image contenant croquis, Téléphone mobile, dessin, illustration&#10;&#10;Description générée automatiquement"/>
+                    <pic:cNvPr id="0" name="Picture 2"/>
                     <pic:cNvPicPr>
                       <a:picLocks noChangeAspect="1" noChangeArrowheads="1"/>
                     </pic:cNvPicPr>
@@ -1091,7 +1096,7 @@
                   <pic:spPr bwMode="auto">
                     <a:xfrm>
                       <a:off x="0" y="0"/>
-                      <a:ext cx="1958340" cy="1958340"/>
+                      <a:ext cx="1962150" cy="1962150"/>
                     </a:xfrm>
                     <a:prstGeom prst="rect">
                       <a:avLst/>
@@ -1104,24 +1109,34 @@
                 </pic:pic>
               </a:graphicData>
             </a:graphic>
-          </wp:inline>
+            <wp14:sizeRelH relativeFrom="margin">
+              <wp14:pctWidth>0</wp14:pctWidth>
+            </wp14:sizeRelH>
+            <wp14:sizeRelV relativeFrom="margin">
+              <wp14:pctHeight>0</wp14:pctHeight>
+            </wp14:sizeRelV>
+          </wp:anchor>
         </w:drawing>
       </w:r>
       <w:r>
-        <w:t xml:space="preserve"> </w:t>
-      </w:r>
-      <w:r>
-        <w:t xml:space="preserve">                                                </w:t>
-      </w:r>
-      <w:r>
         <w:rPr>
           <w:noProof/>
+          <w:sz w:val="24"/>
+          <w:szCs w:val="24"/>
         </w:rPr>
         <w:drawing>
-          <wp:inline distT="0" distB="0" distL="0" distR="0" wp14:anchorId="1435D43E" wp14:editId="3554517B">
-            <wp:extent cx="1874520" cy="1874520"/>
+          <wp:anchor distT="0" distB="0" distL="114300" distR="114300" simplePos="0" relativeHeight="251658240" behindDoc="0" locked="0" layoutInCell="1" allowOverlap="1" wp14:anchorId="0EF9FE99" wp14:editId="0BEB1D8D">
+            <wp:simplePos x="0" y="0"/>
+            <wp:positionH relativeFrom="column">
+              <wp:posOffset>3200400</wp:posOffset>
+            </wp:positionH>
+            <wp:positionV relativeFrom="paragraph">
+              <wp:posOffset>1235075</wp:posOffset>
+            </wp:positionV>
+            <wp:extent cx="2162175" cy="2162175"/>
             <wp:effectExtent l="0" t="0" r="0" b="0"/>
-            <wp:docPr id="120117069" name="Image 2" descr="Une image contenant noir, obscurité&#10;&#10;Description générée automatiquement"/>
+            <wp:wrapTopAndBottom/>
+            <wp:docPr id="2123020170" name="Image 1" descr="Une image contenant noir, obscurité&#10;&#10;Description générée automatiquement"/>
             <wp:cNvGraphicFramePr>
               <a:graphicFrameLocks xmlns:a="http://schemas.openxmlformats.org/drawingml/2006/main" noChangeAspect="1"/>
             </wp:cNvGraphicFramePr>
@@ -1129,7 +1144,7 @@
               <a:graphicData uri="http://schemas.openxmlformats.org/drawingml/2006/picture">
                 <pic:pic xmlns:pic="http://schemas.openxmlformats.org/drawingml/2006/picture">
                   <pic:nvPicPr>
-                    <pic:cNvPr id="120117069" name="Image 2" descr="Une image contenant noir, obscurité&#10;&#10;Description générée automatiquement"/>
+                    <pic:cNvPr id="2123020170" name="Image 1" descr="Une image contenant noir, obscurité&#10;&#10;Description générée automatiquement"/>
                     <pic:cNvPicPr>
                       <a:picLocks noChangeAspect="1" noChangeArrowheads="1"/>
                     </pic:cNvPicPr>
@@ -1148,9 +1163,9 @@
                     </a:stretch>
                   </pic:blipFill>
                   <pic:spPr bwMode="auto">
-                    <a:xfrm>
+                    <a:xfrm flipH="1">
                       <a:off x="0" y="0"/>
-                      <a:ext cx="1874520" cy="1874520"/>
+                      <a:ext cx="2162175" cy="2162175"/>
                     </a:xfrm>
                     <a:prstGeom prst="rect">
                       <a:avLst/>
@@ -1163,19 +1178,93 @@
                 </pic:pic>
               </a:graphicData>
             </a:graphic>
-          </wp:inline>
+          </wp:anchor>
         </w:drawing>
       </w:r>
-    </w:p>
-    <w:p>
-      <w:pPr>
-        <w:tabs>
-          <w:tab w:val="left" w:pos="2568"/>
-        </w:tabs>
-        <w:rPr>
-          <w:sz w:val="24"/>
-          <w:szCs w:val="24"/>
-        </w:rPr>
+      <w:r>
+        <w:rPr>
+          <w:sz w:val="24"/>
+          <w:szCs w:val="24"/>
+        </w:rPr>
+        <w:t>Tout d’abord, on pensait faire des combats de 5 Nooters (nom de nos créatures) contre 5 Nooters. Bien sur les 5 ne seront pas sur le terrain en simultané, cela inclus donc un système de remplacement à la mort de chaque Nooter.</w:t>
+      </w:r>
+      <w:r>
+        <w:rPr>
+          <w:sz w:val="24"/>
+          <w:szCs w:val="24"/>
+        </w:rPr>
+        <w:t xml:space="preserve"> Chaque Nooter est </w:t>
+      </w:r>
+      <w:r>
+        <w:rPr>
+          <w:sz w:val="24"/>
+          <w:szCs w:val="24"/>
+        </w:rPr>
+        <w:t>une référence culturelle</w:t>
+      </w:r>
+      <w:r>
+        <w:rPr>
+          <w:sz w:val="24"/>
+          <w:szCs w:val="24"/>
+        </w:rPr>
+        <w:t xml:space="preserve">, comme le </w:t>
+      </w:r>
+      <w:proofErr w:type="spellStart"/>
+      <w:r>
+        <w:rPr>
+          <w:sz w:val="24"/>
+          <w:szCs w:val="24"/>
+        </w:rPr>
+        <w:t>termiNootor</w:t>
+      </w:r>
+      <w:proofErr w:type="spellEnd"/>
+      <w:r>
+        <w:rPr>
+          <w:sz w:val="24"/>
+          <w:szCs w:val="24"/>
+        </w:rPr>
+        <w:t xml:space="preserve"> inspiré de Terminator ou encore le </w:t>
+      </w:r>
+      <w:proofErr w:type="spellStart"/>
+      <w:r>
+        <w:rPr>
+          <w:sz w:val="24"/>
+          <w:szCs w:val="24"/>
+        </w:rPr>
+        <w:t>Nootkia</w:t>
+      </w:r>
+      <w:proofErr w:type="spellEnd"/>
+      <w:r>
+        <w:rPr>
+          <w:sz w:val="24"/>
+          <w:szCs w:val="24"/>
+        </w:rPr>
+        <w:t xml:space="preserve"> qui est inspiré du Nokia3310.</w:t>
+      </w:r>
+      <w:r>
+        <w:rPr>
+          <w:sz w:val="24"/>
+          <w:szCs w:val="24"/>
+        </w:rPr>
+        <w:t xml:space="preserve"> </w:t>
+      </w:r>
+    </w:p>
+    <w:p>
+      <w:pPr>
+        <w:tabs>
+          <w:tab w:val="left" w:pos="2568"/>
+        </w:tabs>
+        <w:rPr>
+          <w:sz w:val="24"/>
+          <w:szCs w:val="24"/>
+        </w:rPr>
+      </w:pPr>
+    </w:p>
+    <w:p>
+      <w:pPr>
+        <w:tabs>
+          <w:tab w:val="left" w:pos="2568"/>
+        </w:tabs>
       </w:pPr>
       <w:r>
         <w:rPr>
@@ -1183,6 +1272,30 @@
           <w:szCs w:val="24"/>
         </w:rPr>
         <w:lastRenderedPageBreak/>
+        <w:br/>
+      </w:r>
+      <w:r>
+        <w:t xml:space="preserve"> </w:t>
+      </w:r>
+      <w:r>
+        <w:t xml:space="preserve">                                                </w:t>
+      </w:r>
+    </w:p>
+    <w:p>
+      <w:pPr>
+        <w:tabs>
+          <w:tab w:val="left" w:pos="2568"/>
+        </w:tabs>
+        <w:rPr>
+          <w:sz w:val="24"/>
+          <w:szCs w:val="24"/>
+        </w:rPr>
+      </w:pPr>
+      <w:r>
+        <w:rPr>
+          <w:sz w:val="24"/>
+          <w:szCs w:val="24"/>
+        </w:rPr>
         <w:t xml:space="preserve">Nous avons aussi </w:t>
       </w:r>
       <w:r>
@@ -1358,7 +1471,25 @@
           <w:sz w:val="28"/>
           <w:szCs w:val="28"/>
         </w:rPr>
-        <w:t>Git</w:t>
+        <w:t xml:space="preserve"> Git</w:t>
+      </w:r>
+    </w:p>
+    <w:p>
+      <w:pPr>
+        <w:tabs>
+          <w:tab w:val="left" w:pos="2568"/>
+        </w:tabs>
+        <w:rPr>
+          <w:sz w:val="24"/>
+          <w:szCs w:val="24"/>
+        </w:rPr>
+      </w:pPr>
+      <w:r>
+        <w:rPr>
+          <w:sz w:val="24"/>
+          <w:szCs w:val="24"/>
+        </w:rPr>
+        <w:t>On s’est créé un repository git afin de pouvoir tous travailler ensemble efficacement sur le même projet, de plus Qt Creator propose des commandes dans l’application pour lancer les différentes commandes git utiles pour le projet.</w:t>
       </w:r>
     </w:p>
     <w:p>
@@ -1373,19 +1504,15 @@
           <w:szCs w:val="28"/>
         </w:rPr>
       </w:pPr>
-    </w:p>
-    <w:p>
-      <w:pPr>
-        <w:tabs>
-          <w:tab w:val="left" w:pos="2568"/>
-        </w:tabs>
+      <w:r>
         <w:rPr>
           <w:i/>
           <w:iCs/>
           <w:sz w:val="28"/>
           <w:szCs w:val="28"/>
         </w:rPr>
-      </w:pPr>
+        <w:t xml:space="preserve">    </w:t>
+      </w:r>
       <w:r>
         <w:rPr>
           <w:i/>
@@ -1393,7 +1520,16 @@
           <w:sz w:val="28"/>
           <w:szCs w:val="28"/>
         </w:rPr>
-        <w:t xml:space="preserve">    b)Répartition des taches</w:t>
+        <w:t>b) Répartition</w:t>
+      </w:r>
+      <w:r>
+        <w:rPr>
+          <w:i/>
+          <w:iCs/>
+          <w:sz w:val="28"/>
+          <w:szCs w:val="28"/>
+        </w:rPr>
+        <w:t xml:space="preserve"> des taches</w:t>
       </w:r>
     </w:p>
     <w:p>
@@ -1506,16 +1642,7 @@
           <w:sz w:val="28"/>
           <w:szCs w:val="28"/>
         </w:rPr>
-        <w:t>Grandes parties</w:t>
-      </w:r>
-      <w:r>
-        <w:rPr>
-          <w:b/>
-          <w:bCs/>
-          <w:sz w:val="28"/>
-          <w:szCs w:val="28"/>
-        </w:rPr>
-        <w:t xml:space="preserve"> du projet</w:t>
+        <w:t>Grandes parties du projet</w:t>
       </w:r>
     </w:p>
     <w:p>
@@ -1551,7 +1678,16 @@
           <w:sz w:val="28"/>
           <w:szCs w:val="28"/>
         </w:rPr>
-        <w:t>Création des personnages</w:t>
+        <w:t xml:space="preserve"> Création</w:t>
+      </w:r>
+      <w:r>
+        <w:rPr>
+          <w:i/>
+          <w:iCs/>
+          <w:sz w:val="28"/>
+          <w:szCs w:val="28"/>
+        </w:rPr>
+        <w:t xml:space="preserve"> des personnages</w:t>
       </w:r>
     </w:p>
     <w:p>
@@ -1584,6 +1720,7 @@
       </w:pPr>
       <w:r>
         <w:rPr>
+          <w:noProof/>
           <w:sz w:val="24"/>
           <w:szCs w:val="24"/>
         </w:rPr>
@@ -1680,7 +1817,15 @@
           <w:sz w:val="24"/>
           <w:szCs w:val="24"/>
         </w:rPr>
-        <w:t xml:space="preserve">pour initialiser le Nooter, mais switch case n’est pas compatible avec les </w:t>
+        <w:t xml:space="preserve">pour initialiser le Nooter, mais </w:t>
+      </w:r>
+      <w:r>
+        <w:rPr>
+          <w:sz w:val="24"/>
+          <w:szCs w:val="24"/>
+        </w:rPr>
+        <w:lastRenderedPageBreak/>
+        <w:t xml:space="preserve">switch case n’est pas compatible avec les </w:t>
       </w:r>
       <w:proofErr w:type="spellStart"/>
       <w:r>
@@ -1741,7 +1886,6 @@
           <w:sz w:val="24"/>
           <w:szCs w:val="24"/>
         </w:rPr>
-        <w:lastRenderedPageBreak/>
         <w:br/>
       </w:r>
       <w:r>
@@ -1753,6 +1897,7 @@
       </w:r>
       <w:r>
         <w:rPr>
+          <w:noProof/>
           <w:sz w:val="24"/>
           <w:szCs w:val="24"/>
         </w:rPr>
@@ -2097,7 +2242,16 @@
           <w:sz w:val="28"/>
           <w:szCs w:val="28"/>
         </w:rPr>
-        <w:t>interface combat</w:t>
+        <w:t xml:space="preserve"> interface</w:t>
+      </w:r>
+      <w:r>
+        <w:rPr>
+          <w:i/>
+          <w:iCs/>
+          <w:sz w:val="28"/>
+          <w:szCs w:val="28"/>
+        </w:rPr>
+        <w:t xml:space="preserve"> combat</w:t>
       </w:r>
     </w:p>
     <w:p>
@@ -2119,40 +2273,88 @@
           <w:sz w:val="24"/>
           <w:szCs w:val="24"/>
         </w:rPr>
-        <w:t xml:space="preserve">1 – affichage et choix des attaques </w:t>
-      </w:r>
-    </w:p>
-    <w:p>
-      <w:pPr>
-        <w:tabs>
-          <w:tab w:val="left" w:pos="2568"/>
-        </w:tabs>
-        <w:rPr>
-          <w:sz w:val="24"/>
-          <w:szCs w:val="24"/>
-        </w:rPr>
-      </w:pPr>
-    </w:p>
-    <w:p>
-      <w:pPr>
-        <w:tabs>
-          <w:tab w:val="left" w:pos="2568"/>
-        </w:tabs>
-        <w:rPr>
-          <w:sz w:val="24"/>
-          <w:szCs w:val="24"/>
-        </w:rPr>
-      </w:pPr>
-      <w:r>
-        <w:rPr>
-          <w:noProof/>
+        <w:t xml:space="preserve">L’interface se compose en différentes parties. Le canevas compose l’entièreté de la fenêtre afin de pouvoir positionner nos éléments comme bon nous semble et en pouvant dessiné des formes dessus puisque l’esthétique des boutons et </w:t>
+      </w:r>
+      <w:r>
+        <w:rPr>
+          <w:sz w:val="24"/>
+          <w:szCs w:val="24"/>
+        </w:rPr>
+        <w:t>autres composants</w:t>
+      </w:r>
+      <w:r>
+        <w:rPr>
+          <w:sz w:val="24"/>
+          <w:szCs w:val="24"/>
+        </w:rPr>
+        <w:t xml:space="preserve"> ne nous </w:t>
+      </w:r>
+      <w:r>
+        <w:rPr>
+          <w:sz w:val="24"/>
+          <w:szCs w:val="24"/>
         </w:rPr>
         <w:lastRenderedPageBreak/>
+        <w:t xml:space="preserve">convenait pas </w:t>
+      </w:r>
+      <w:r>
+        <w:rPr>
+          <w:sz w:val="24"/>
+          <w:szCs w:val="24"/>
+        </w:rPr>
+        <w:t xml:space="preserve">et n’était pas bien adaptés à notre application. La partie supérieure contient les </w:t>
+      </w:r>
+      <w:proofErr w:type="spellStart"/>
+      <w:r>
+        <w:rPr>
+          <w:sz w:val="24"/>
+          <w:szCs w:val="24"/>
+        </w:rPr>
+        <w:t>nooters</w:t>
+      </w:r>
+      <w:proofErr w:type="spellEnd"/>
+      <w:r>
+        <w:rPr>
+          <w:sz w:val="24"/>
+          <w:szCs w:val="24"/>
+        </w:rPr>
+        <w:t xml:space="preserve"> ainsi que leurs attributs (barre de vie et d’énergie). La barre d’énergie de l’adversaire est masquée au joueur courant afin de ne pas dévoiler de potentielles informations précieuses ! Le fond est une image que l’on affiche avant tout le reste afin de ne pas écraser ce qu’on dessine sur le canevas.</w:t>
+      </w:r>
+    </w:p>
+    <w:p>
+      <w:pPr>
+        <w:rPr>
+          <w:sz w:val="24"/>
+          <w:szCs w:val="24"/>
+        </w:rPr>
+      </w:pPr>
+      <w:r>
+        <w:rPr>
+          <w:sz w:val="24"/>
+          <w:szCs w:val="24"/>
+        </w:rPr>
+        <w:t>Voici un aperçu de l’application :</w:t>
+      </w:r>
+    </w:p>
+    <w:p>
+      <w:pPr>
+        <w:rPr>
+          <w:sz w:val="24"/>
+          <w:szCs w:val="24"/>
+          <w:lang w:val="en-US"/>
+        </w:rPr>
+      </w:pPr>
+      <w:r>
+        <w:rPr>
+          <w:sz w:val="24"/>
+          <w:szCs w:val="24"/>
+          <w:lang w:val="en-US"/>
+        </w:rPr>
         <w:drawing>
-          <wp:inline distT="0" distB="0" distL="0" distR="0" wp14:anchorId="6DD7D7A4" wp14:editId="7CAF4E7B">
-            <wp:extent cx="5731510" cy="5027930"/>
-            <wp:effectExtent l="0" t="0" r="2540" b="1270"/>
-            <wp:docPr id="303011763" name="Image 1" descr="Une image contenant texte, neige, arbre, capture d’écran&#10;&#10;Description générée automatiquement"/>
+          <wp:inline distT="0" distB="0" distL="0" distR="0" wp14:anchorId="7888BC3E" wp14:editId="270892D9">
+            <wp:extent cx="5731510" cy="4841240"/>
+            <wp:effectExtent l="0" t="0" r="2540" b="0"/>
+            <wp:docPr id="275602372" name="Image 1" descr="Une image contenant texte, dessin humoristique, illustration&#10;&#10;Description générée automatiquement"/>
             <wp:cNvGraphicFramePr>
               <a:graphicFrameLocks xmlns:a="http://schemas.openxmlformats.org/drawingml/2006/main" noChangeAspect="1"/>
             </wp:cNvGraphicFramePr>
@@ -2160,13 +2362,371 @@
               <a:graphicData uri="http://schemas.openxmlformats.org/drawingml/2006/picture">
                 <pic:pic xmlns:pic="http://schemas.openxmlformats.org/drawingml/2006/picture">
                   <pic:nvPicPr>
-                    <pic:cNvPr id="303011763" name="Image 1" descr="Une image contenant texte, neige, arbre, capture d’écran&#10;&#10;Description générée automatiquement"/>
+                    <pic:cNvPr id="275602372" name="Image 1" descr="Une image contenant texte, dessin humoristique, illustration&#10;&#10;Description générée automatiquement"/>
+                    <pic:cNvPicPr/>
+                  </pic:nvPicPr>
+                  <pic:blipFill>
+                    <a:blip r:embed="rId13"/>
+                    <a:stretch>
+                      <a:fillRect/>
+                    </a:stretch>
+                  </pic:blipFill>
+                  <pic:spPr>
+                    <a:xfrm>
+                      <a:off x="0" y="0"/>
+                      <a:ext cx="5731510" cy="4841240"/>
+                    </a:xfrm>
+                    <a:prstGeom prst="rect">
+                      <a:avLst/>
+                    </a:prstGeom>
+                  </pic:spPr>
+                </pic:pic>
+              </a:graphicData>
+            </a:graphic>
+          </wp:inline>
+        </w:drawing>
+      </w:r>
+    </w:p>
+    <w:p>
+      <w:pPr>
+        <w:rPr>
+          <w:sz w:val="24"/>
+          <w:szCs w:val="24"/>
+        </w:rPr>
+      </w:pPr>
+      <w:r>
+        <w:rPr>
+          <w:sz w:val="24"/>
+          <w:szCs w:val="24"/>
+        </w:rPr>
+        <w:t>J’ai rencontré quelques difficultés n</w:t>
+      </w:r>
+      <w:r>
+        <w:rPr>
+          <w:sz w:val="24"/>
+          <w:szCs w:val="24"/>
+        </w:rPr>
+        <w:t xml:space="preserve">otamment pour l’affichage d’animations, je ne savais pas vraiment comment m’y prendre alors j’ai essayé plusieurs choses avec des threads, </w:t>
+      </w:r>
+      <w:r>
+        <w:rPr>
+          <w:sz w:val="24"/>
+          <w:szCs w:val="24"/>
+        </w:rPr>
+        <w:t>etc...</w:t>
+      </w:r>
+      <w:r>
+        <w:rPr>
+          <w:sz w:val="24"/>
+          <w:szCs w:val="24"/>
+        </w:rPr>
+        <w:t xml:space="preserve"> Mais au final je suis resté sur un bon vieux </w:t>
+      </w:r>
+      <w:r>
+        <w:rPr>
+          <w:sz w:val="24"/>
+          <w:szCs w:val="24"/>
+        </w:rPr>
+        <w:t>entier</w:t>
+      </w:r>
+      <w:r>
+        <w:rPr>
+          <w:sz w:val="24"/>
+          <w:szCs w:val="24"/>
+        </w:rPr>
+        <w:t xml:space="preserve"> </w:t>
+      </w:r>
+      <w:r>
+        <w:rPr>
+          <w:sz w:val="24"/>
+          <w:szCs w:val="24"/>
+        </w:rPr>
+        <w:t xml:space="preserve">et une boucle </w:t>
+      </w:r>
+      <w:proofErr w:type="spellStart"/>
+      <w:r>
+        <w:rPr>
+          <w:sz w:val="24"/>
+          <w:szCs w:val="24"/>
+        </w:rPr>
+        <w:t>while</w:t>
+      </w:r>
+      <w:proofErr w:type="spellEnd"/>
+      <w:r>
+        <w:rPr>
+          <w:sz w:val="24"/>
+          <w:szCs w:val="24"/>
+        </w:rPr>
+        <w:t xml:space="preserve"> qui appelle la fonction </w:t>
+      </w:r>
+      <w:proofErr w:type="spellStart"/>
+      <w:proofErr w:type="gramStart"/>
+      <w:r>
+        <w:rPr>
+          <w:sz w:val="24"/>
+          <w:szCs w:val="24"/>
+        </w:rPr>
+        <w:t>repaint</w:t>
+      </w:r>
+      <w:proofErr w:type="spellEnd"/>
+      <w:r>
+        <w:rPr>
+          <w:sz w:val="24"/>
+          <w:szCs w:val="24"/>
+        </w:rPr>
+        <w:t>(</w:t>
+      </w:r>
+      <w:proofErr w:type="gramEnd"/>
+      <w:r>
+        <w:rPr>
+          <w:sz w:val="24"/>
+          <w:szCs w:val="24"/>
+        </w:rPr>
+        <w:t>) pour faire quelque chose de sympa en fonction du temps courant de l’application et d’une durée d’animation .</w:t>
+      </w:r>
+    </w:p>
+    <w:p>
+      <w:pPr>
+        <w:rPr>
+          <w:sz w:val="24"/>
+          <w:szCs w:val="24"/>
+        </w:rPr>
+      </w:pPr>
+      <w:r>
+        <w:rPr>
+          <w:sz w:val="24"/>
+          <w:szCs w:val="24"/>
+        </w:rPr>
+        <w:drawing>
+          <wp:anchor distT="0" distB="0" distL="114300" distR="114300" simplePos="0" relativeHeight="251660288" behindDoc="0" locked="0" layoutInCell="1" allowOverlap="1" wp14:anchorId="68B2B894" wp14:editId="5E3798A7">
+            <wp:simplePos x="0" y="0"/>
+            <wp:positionH relativeFrom="margin">
+              <wp:align>left</wp:align>
+            </wp:positionH>
+            <wp:positionV relativeFrom="paragraph">
+              <wp:posOffset>-66040</wp:posOffset>
+            </wp:positionV>
+            <wp:extent cx="4572000" cy="1232535"/>
+            <wp:effectExtent l="0" t="0" r="0" b="5715"/>
+            <wp:wrapSquare wrapText="bothSides"/>
+            <wp:docPr id="625627280" name="Image 1" descr="Une image contenant texte, Police, logiciel, Logiciel multimédia&#10;&#10;Description générée automatiquement"/>
+            <wp:cNvGraphicFramePr>
+              <a:graphicFrameLocks xmlns:a="http://schemas.openxmlformats.org/drawingml/2006/main" noChangeAspect="1"/>
+            </wp:cNvGraphicFramePr>
+            <a:graphic xmlns:a="http://schemas.openxmlformats.org/drawingml/2006/main">
+              <a:graphicData uri="http://schemas.openxmlformats.org/drawingml/2006/picture">
+                <pic:pic xmlns:pic="http://schemas.openxmlformats.org/drawingml/2006/picture">
+                  <pic:nvPicPr>
+                    <pic:cNvPr id="625627280" name="Image 1" descr="Une image contenant texte, Police, logiciel, Logiciel multimédia&#10;&#10;Description générée automatiquement"/>
+                    <pic:cNvPicPr/>
+                  </pic:nvPicPr>
+                  <pic:blipFill>
+                    <a:blip r:embed="rId14">
+                      <a:extLst>
+                        <a:ext uri="{28A0092B-C50C-407E-A947-70E740481C1C}">
+                          <a14:useLocalDpi xmlns:a14="http://schemas.microsoft.com/office/drawing/2010/main" val="0"/>
+                        </a:ext>
+                      </a:extLst>
+                    </a:blip>
+                    <a:stretch>
+                      <a:fillRect/>
+                    </a:stretch>
+                  </pic:blipFill>
+                  <pic:spPr>
+                    <a:xfrm>
+                      <a:off x="0" y="0"/>
+                      <a:ext cx="4572000" cy="1232535"/>
+                    </a:xfrm>
+                    <a:prstGeom prst="rect">
+                      <a:avLst/>
+                    </a:prstGeom>
+                  </pic:spPr>
+                </pic:pic>
+              </a:graphicData>
+            </a:graphic>
+            <wp14:sizeRelH relativeFrom="margin">
+              <wp14:pctWidth>0</wp14:pctWidth>
+            </wp14:sizeRelH>
+            <wp14:sizeRelV relativeFrom="margin">
+              <wp14:pctHeight>0</wp14:pctHeight>
+            </wp14:sizeRelV>
+          </wp:anchor>
+        </w:drawing>
+      </w:r>
+    </w:p>
+    <w:p>
+      <w:pPr>
+        <w:tabs>
+          <w:tab w:val="left" w:pos="2568"/>
+        </w:tabs>
+        <w:rPr>
+          <w:b/>
+          <w:bCs/>
+          <w:sz w:val="28"/>
+          <w:szCs w:val="28"/>
+        </w:rPr>
+      </w:pPr>
+    </w:p>
+    <w:p>
+      <w:pPr>
+        <w:tabs>
+          <w:tab w:val="left" w:pos="2568"/>
+        </w:tabs>
+        <w:rPr>
+          <w:b/>
+          <w:bCs/>
+          <w:sz w:val="28"/>
+          <w:szCs w:val="28"/>
+        </w:rPr>
+      </w:pPr>
+    </w:p>
+    <w:p>
+      <w:pPr>
+        <w:tabs>
+          <w:tab w:val="left" w:pos="2568"/>
+        </w:tabs>
+        <w:rPr>
+          <w:sz w:val="24"/>
+          <w:szCs w:val="24"/>
+        </w:rPr>
+      </w:pPr>
+    </w:p>
+    <w:p>
+      <w:pPr>
+        <w:tabs>
+          <w:tab w:val="left" w:pos="2568"/>
+        </w:tabs>
+        <w:rPr>
+          <w:sz w:val="24"/>
+          <w:szCs w:val="24"/>
+        </w:rPr>
+      </w:pPr>
+      <w:r>
+        <w:rPr>
+          <w:sz w:val="24"/>
+          <w:szCs w:val="24"/>
+        </w:rPr>
+        <w:lastRenderedPageBreak/>
+        <w:t>Entre les tours des joueurs, une fenêtre noire indiquant de passer au joueur suivant est affichée pour pouvoir effectuer le roulement. (Les animations et autres seront plus simple à comprendre après avoir vu la démonstration vidéo)</w:t>
+      </w:r>
+    </w:p>
+    <w:p>
+      <w:pPr>
+        <w:tabs>
+          <w:tab w:val="left" w:pos="2568"/>
+        </w:tabs>
+        <w:rPr>
+          <w:sz w:val="24"/>
+          <w:szCs w:val="24"/>
+        </w:rPr>
+      </w:pPr>
+      <w:r>
+        <w:rPr>
+          <w:sz w:val="24"/>
+          <w:szCs w:val="24"/>
+        </w:rPr>
+        <w:t xml:space="preserve">Pour sélectionner les attaques qui sont sur la partie basse de l’écran, on utilise les touches du clavier (les flèches directionnelles pour bouger et la touche espace pour sélectionner l’attaque à lancer). Durant le projet, on s’est beaucoup aidé des fonctions </w:t>
+      </w:r>
+      <w:proofErr w:type="spellStart"/>
+      <w:proofErr w:type="gramStart"/>
+      <w:r>
+        <w:rPr>
+          <w:sz w:val="24"/>
+          <w:szCs w:val="24"/>
+        </w:rPr>
+        <w:t>toString</w:t>
+      </w:r>
+      <w:proofErr w:type="spellEnd"/>
+      <w:r>
+        <w:rPr>
+          <w:sz w:val="24"/>
+          <w:szCs w:val="24"/>
+        </w:rPr>
+        <w:t>(</w:t>
+      </w:r>
+      <w:proofErr w:type="gramEnd"/>
+      <w:r>
+        <w:rPr>
+          <w:sz w:val="24"/>
+          <w:szCs w:val="24"/>
+        </w:rPr>
+        <w:t xml:space="preserve">) développées pour afficher les données dans nos classes. Donc à chaque attaque lancée, un </w:t>
+      </w:r>
+      <w:proofErr w:type="spellStart"/>
+      <w:r>
+        <w:rPr>
+          <w:sz w:val="24"/>
+          <w:szCs w:val="24"/>
+        </w:rPr>
+        <w:t>print</w:t>
+      </w:r>
+      <w:proofErr w:type="spellEnd"/>
+      <w:r>
+        <w:rPr>
+          <w:sz w:val="24"/>
+          <w:szCs w:val="24"/>
+        </w:rPr>
+        <w:t xml:space="preserve"> en console est fait en utilisant </w:t>
+      </w:r>
+      <w:proofErr w:type="spellStart"/>
+      <w:proofErr w:type="gramStart"/>
+      <w:r>
+        <w:rPr>
+          <w:sz w:val="24"/>
+          <w:szCs w:val="24"/>
+        </w:rPr>
+        <w:t>qDebug</w:t>
+      </w:r>
+      <w:proofErr w:type="spellEnd"/>
+      <w:r>
+        <w:rPr>
+          <w:sz w:val="24"/>
+          <w:szCs w:val="24"/>
+        </w:rPr>
+        <w:t>(</w:t>
+      </w:r>
+      <w:proofErr w:type="gramEnd"/>
+      <w:r>
+        <w:rPr>
+          <w:sz w:val="24"/>
+          <w:szCs w:val="24"/>
+        </w:rPr>
+        <w:t>).</w:t>
+      </w:r>
+    </w:p>
+    <w:p>
+      <w:pPr>
+        <w:tabs>
+          <w:tab w:val="left" w:pos="2568"/>
+        </w:tabs>
+        <w:rPr>
+          <w:sz w:val="24"/>
+          <w:szCs w:val="24"/>
+        </w:rPr>
+      </w:pPr>
+      <w:r>
+        <w:rPr>
+          <w:noProof/>
+        </w:rPr>
+        <w:drawing>
+          <wp:inline distT="0" distB="0" distL="0" distR="0" wp14:anchorId="2758EB58" wp14:editId="15FF559E">
+            <wp:extent cx="5731510" cy="564515"/>
+            <wp:effectExtent l="0" t="0" r="2540" b="6985"/>
+            <wp:docPr id="1567631103" name="Image 3"/>
+            <wp:cNvGraphicFramePr>
+              <a:graphicFrameLocks xmlns:a="http://schemas.openxmlformats.org/drawingml/2006/main" noChangeAspect="1"/>
+            </wp:cNvGraphicFramePr>
+            <a:graphic xmlns:a="http://schemas.openxmlformats.org/drawingml/2006/main">
+              <a:graphicData uri="http://schemas.openxmlformats.org/drawingml/2006/picture">
+                <pic:pic xmlns:pic="http://schemas.openxmlformats.org/drawingml/2006/picture">
+                  <pic:nvPicPr>
+                    <pic:cNvPr id="0" name="Picture 3"/>
                     <pic:cNvPicPr>
                       <a:picLocks noChangeAspect="1" noChangeArrowheads="1"/>
                     </pic:cNvPicPr>
                   </pic:nvPicPr>
                   <pic:blipFill>
-                    <a:blip r:embed="rId13">
+                    <a:blip r:embed="rId15">
                       <a:extLst>
                         <a:ext uri="{28A0092B-C50C-407E-A947-70E740481C1C}">
                           <a14:useLocalDpi xmlns:a14="http://schemas.microsoft.com/office/drawing/2010/main" val="0"/>
@@ -2181,7 +2741,7 @@
                   <pic:spPr bwMode="auto">
                     <a:xfrm>
                       <a:off x="0" y="0"/>
-                      <a:ext cx="5731510" cy="5027930"/>
+                      <a:ext cx="5731510" cy="564515"/>
                     </a:xfrm>
                     <a:prstGeom prst="rect">
                       <a:avLst/>
@@ -2224,138 +2784,314 @@
           <w:sz w:val="24"/>
           <w:szCs w:val="24"/>
         </w:rPr>
-        <w:t xml:space="preserve">Voici donc l’interface que nous avons. Dessus on peut donc voir les 2 Nooters en combats (ici 2 Nooters identiques) avec </w:t>
-      </w:r>
-      <w:r>
-        <w:rPr>
-          <w:sz w:val="24"/>
-          <w:szCs w:val="24"/>
-        </w:rPr>
-        <w:t>leurs barres</w:t>
-      </w:r>
-      <w:r>
-        <w:rPr>
-          <w:sz w:val="24"/>
-          <w:szCs w:val="24"/>
-        </w:rPr>
-        <w:t xml:space="preserve"> de point de vie en vert et le</w:t>
-      </w:r>
-      <w:r>
-        <w:rPr>
-          <w:sz w:val="24"/>
-          <w:szCs w:val="24"/>
-        </w:rPr>
-        <w:t xml:space="preserve">s point d’énergie en bleu. </w:t>
-      </w:r>
-      <w:r>
-        <w:rPr>
-          <w:sz w:val="24"/>
-          <w:szCs w:val="24"/>
-        </w:rPr>
-        <w:br/>
-        <w:t xml:space="preserve">Nous avons les 4 attaques du personnage en bas à droite qui peuvent être sélectionné avec les flèches du clavier. Pour valider l’attaque que nous lançons, on appuie sur la touche espace. </w:t>
-      </w:r>
-      <w:r>
-        <w:rPr>
-          <w:sz w:val="24"/>
-          <w:szCs w:val="24"/>
-        </w:rPr>
-        <w:br/>
-        <w:t xml:space="preserve">A gauche des attaques, nous avons un espace ou est écrit la description de l’attaque ou se situe le curseur (après que l’on ait commencé à sélectionner une attaque) </w:t>
-      </w:r>
-    </w:p>
-    <w:p>
-      <w:pPr>
-        <w:tabs>
-          <w:tab w:val="left" w:pos="2568"/>
-        </w:tabs>
-        <w:rPr>
-          <w:sz w:val="24"/>
-          <w:szCs w:val="24"/>
-        </w:rPr>
-      </w:pPr>
-    </w:p>
-    <w:p>
-      <w:pPr>
-        <w:tabs>
-          <w:tab w:val="left" w:pos="2568"/>
-        </w:tabs>
-        <w:rPr>
-          <w:sz w:val="24"/>
-          <w:szCs w:val="24"/>
-        </w:rPr>
-      </w:pPr>
-    </w:p>
-    <w:p>
-      <w:pPr>
-        <w:tabs>
-          <w:tab w:val="left" w:pos="2568"/>
-        </w:tabs>
-        <w:rPr>
-          <w:sz w:val="24"/>
-          <w:szCs w:val="24"/>
-        </w:rPr>
-      </w:pPr>
-      <w:r>
-        <w:rPr>
-          <w:sz w:val="24"/>
-          <w:szCs w:val="24"/>
-        </w:rPr>
-        <w:t xml:space="preserve">    </w:t>
-      </w:r>
-      <w:r>
-        <w:rPr>
-          <w:sz w:val="24"/>
-          <w:szCs w:val="24"/>
-        </w:rPr>
-        <w:t>2 – personnage actif et inacti</w:t>
-      </w:r>
-      <w:r>
-        <w:rPr>
-          <w:sz w:val="24"/>
-          <w:szCs w:val="24"/>
-        </w:rPr>
-        <w:t>f</w:t>
-      </w:r>
-    </w:p>
-    <w:p>
-      <w:pPr>
-        <w:tabs>
-          <w:tab w:val="left" w:pos="2568"/>
-        </w:tabs>
-        <w:rPr>
-          <w:sz w:val="24"/>
-          <w:szCs w:val="24"/>
-        </w:rPr>
-      </w:pPr>
-      <w:r>
-        <w:rPr>
-          <w:sz w:val="24"/>
-          <w:szCs w:val="24"/>
-        </w:rPr>
-        <w:t xml:space="preserve">Nous jouons donc à tour de rôle, en sachant que la personne qui joue aura son personnage à gauche (après chaque attaques les personnages inverse leurs positions). </w:t>
-      </w:r>
-      <w:r>
-        <w:rPr>
-          <w:sz w:val="24"/>
-          <w:szCs w:val="24"/>
-        </w:rPr>
-        <w:t xml:space="preserve">Ce changement </w:t>
-      </w:r>
+        <w:t xml:space="preserve">Par manque de temps la gestion de l’énergie a été laissée tombée mais les attributs pour l’utiliser sont présent. </w:t>
+      </w:r>
+    </w:p>
+    <w:p>
+      <w:pPr>
+        <w:tabs>
+          <w:tab w:val="left" w:pos="2568"/>
+        </w:tabs>
+        <w:rPr>
+          <w:sz w:val="24"/>
+          <w:szCs w:val="24"/>
+        </w:rPr>
+      </w:pPr>
+      <w:r>
+        <w:rPr>
+          <w:sz w:val="24"/>
+          <w:szCs w:val="24"/>
+        </w:rPr>
+        <w:t xml:space="preserve">Je vous laisse regarder le code afin que vous constatiez l’organisation de celui-ci. </w:t>
+      </w:r>
+    </w:p>
+    <w:p>
+      <w:pPr>
+        <w:tabs>
+          <w:tab w:val="left" w:pos="2568"/>
+        </w:tabs>
+        <w:rPr>
+          <w:sz w:val="24"/>
+          <w:szCs w:val="24"/>
+        </w:rPr>
+      </w:pPr>
+      <w:r>
+        <w:rPr>
+          <w:sz w:val="24"/>
+          <w:szCs w:val="24"/>
+        </w:rPr>
+        <w:t xml:space="preserve">La gestion des images à afficher a aussi été un petit défi avec la gestion des ressources de Qt mais on s’en est sorti avec nos fichiers en inscrivant même des alias sur </w:t>
+      </w:r>
+      <w:r>
+        <w:rPr>
+          <w:sz w:val="24"/>
+          <w:szCs w:val="24"/>
+        </w:rPr>
+        <w:t>nos fichiers</w:t>
+      </w:r>
+      <w:r>
+        <w:rPr>
+          <w:sz w:val="24"/>
+          <w:szCs w:val="24"/>
+        </w:rPr>
+        <w:t xml:space="preserve"> pour éviter du code à rallonge supplémentaire à l’appel de l’image pour l’afficher.</w:t>
+      </w:r>
+    </w:p>
+    <w:p>
+      <w:pPr>
+        <w:tabs>
+          <w:tab w:val="left" w:pos="2568"/>
+        </w:tabs>
+        <w:rPr>
+          <w:sz w:val="24"/>
+          <w:szCs w:val="24"/>
+        </w:rPr>
+      </w:pPr>
+    </w:p>
+    <w:p>
+      <w:pPr>
+        <w:tabs>
+          <w:tab w:val="left" w:pos="2568"/>
+        </w:tabs>
+        <w:rPr>
+          <w:sz w:val="24"/>
+          <w:szCs w:val="24"/>
+        </w:rPr>
+      </w:pPr>
+      <w:r>
+        <w:rPr>
+          <w:sz w:val="24"/>
+          <w:szCs w:val="24"/>
+        </w:rPr>
+        <w:t xml:space="preserve">Sur la fin en voyant que le rendu approchait, et que les fonctionnalités n’étaient pas au rendez-vous, on a mis en place une initialisation aléatoire des </w:t>
+      </w:r>
+      <w:proofErr w:type="spellStart"/>
+      <w:r>
+        <w:rPr>
+          <w:sz w:val="24"/>
+          <w:szCs w:val="24"/>
+        </w:rPr>
+        <w:t>nooters</w:t>
+      </w:r>
+      <w:proofErr w:type="spellEnd"/>
+      <w:r>
+        <w:rPr>
+          <w:sz w:val="24"/>
+          <w:szCs w:val="24"/>
+        </w:rPr>
+        <w:t xml:space="preserve"> pour commencer une nouvelle partie différente à chaque lancement de l’application. </w:t>
+      </w:r>
+    </w:p>
+    <w:p>
+      <w:pPr>
+        <w:tabs>
+          <w:tab w:val="left" w:pos="2568"/>
+        </w:tabs>
+        <w:rPr>
+          <w:sz w:val="24"/>
+          <w:szCs w:val="24"/>
+        </w:rPr>
+      </w:pPr>
+      <w:r>
+        <w:rPr>
+          <w:sz w:val="24"/>
+          <w:szCs w:val="24"/>
+        </w:rPr>
+        <w:drawing>
+          <wp:inline distT="0" distB="0" distL="0" distR="0" wp14:anchorId="6ECB2BDD" wp14:editId="35ADAFD1">
+            <wp:extent cx="5391150" cy="3142947"/>
+            <wp:effectExtent l="0" t="0" r="0" b="635"/>
+            <wp:docPr id="1610112299" name="Image 1" descr="Une image contenant texte, capture d’écran, logiciel&#10;&#10;Description générée automatiquement"/>
+            <wp:cNvGraphicFramePr>
+              <a:graphicFrameLocks xmlns:a="http://schemas.openxmlformats.org/drawingml/2006/main" noChangeAspect="1"/>
+            </wp:cNvGraphicFramePr>
+            <a:graphic xmlns:a="http://schemas.openxmlformats.org/drawingml/2006/main">
+              <a:graphicData uri="http://schemas.openxmlformats.org/drawingml/2006/picture">
+                <pic:pic xmlns:pic="http://schemas.openxmlformats.org/drawingml/2006/picture">
+                  <pic:nvPicPr>
+                    <pic:cNvPr id="1610112299" name="Image 1" descr="Une image contenant texte, capture d’écran, logiciel&#10;&#10;Description générée automatiquement"/>
+                    <pic:cNvPicPr/>
+                  </pic:nvPicPr>
+                  <pic:blipFill>
+                    <a:blip r:embed="rId16"/>
+                    <a:stretch>
+                      <a:fillRect/>
+                    </a:stretch>
+                  </pic:blipFill>
+                  <pic:spPr>
+                    <a:xfrm>
+                      <a:off x="0" y="0"/>
+                      <a:ext cx="5419828" cy="3159666"/>
+                    </a:xfrm>
+                    <a:prstGeom prst="rect">
+                      <a:avLst/>
+                    </a:prstGeom>
+                  </pic:spPr>
+                </pic:pic>
+              </a:graphicData>
+            </a:graphic>
+          </wp:inline>
+        </w:drawing>
+      </w:r>
+    </w:p>
+    <w:p>
+      <w:pPr>
+        <w:tabs>
+          <w:tab w:val="left" w:pos="2568"/>
+        </w:tabs>
+        <w:rPr>
+          <w:sz w:val="24"/>
+          <w:szCs w:val="24"/>
+        </w:rPr>
+      </w:pPr>
       <w:r>
         <w:rPr>
           <w:sz w:val="24"/>
           <w:szCs w:val="24"/>
         </w:rPr>
         <w:lastRenderedPageBreak/>
-        <w:t>permet de comprendre qui est en train de jouer son tour.</w:t>
-      </w:r>
-      <w:r>
-        <w:rPr>
-          <w:sz w:val="24"/>
-          <w:szCs w:val="24"/>
-        </w:rPr>
-        <w:br/>
+        <w:t xml:space="preserve">Les éléments sont disposés comme vous pouvez le voir dans un </w:t>
+      </w:r>
+      <w:proofErr w:type="spellStart"/>
+      <w:r>
+        <w:rPr>
+          <w:sz w:val="24"/>
+          <w:szCs w:val="24"/>
+        </w:rPr>
+        <w:t>gridLayout</w:t>
+      </w:r>
+      <w:proofErr w:type="spellEnd"/>
+      <w:r>
+        <w:rPr>
+          <w:sz w:val="24"/>
+          <w:szCs w:val="24"/>
+        </w:rPr>
+        <w:t xml:space="preserve"> avec un </w:t>
+      </w:r>
+      <w:proofErr w:type="spellStart"/>
+      <w:r>
+        <w:rPr>
+          <w:sz w:val="24"/>
+          <w:szCs w:val="24"/>
+        </w:rPr>
+        <w:t>spacer</w:t>
+      </w:r>
+      <w:proofErr w:type="spellEnd"/>
+      <w:r>
+        <w:rPr>
+          <w:sz w:val="24"/>
+          <w:szCs w:val="24"/>
+        </w:rPr>
+        <w:t xml:space="preserve"> sur la première ligne afin de laisser la place pour l’affichage de la partie supérieure de l’écran.</w:t>
+      </w:r>
+    </w:p>
+    <w:p>
+      <w:pPr>
+        <w:tabs>
+          <w:tab w:val="left" w:pos="2568"/>
+        </w:tabs>
+        <w:rPr>
+          <w:sz w:val="24"/>
+          <w:szCs w:val="24"/>
+        </w:rPr>
+      </w:pPr>
+      <w:r>
+        <w:rPr>
+          <w:sz w:val="24"/>
+          <w:szCs w:val="24"/>
+        </w:rPr>
+        <w:t>Pour une question de lisibilité et de facilité de modification, on a défini nos variables utiles dans le .h afin d’y accéder facilement dans tout le fichier .</w:t>
+      </w:r>
+      <w:proofErr w:type="spellStart"/>
+      <w:r>
+        <w:rPr>
+          <w:sz w:val="24"/>
+          <w:szCs w:val="24"/>
+        </w:rPr>
+        <w:t>cpp</w:t>
+      </w:r>
+      <w:proofErr w:type="spellEnd"/>
+      <w:r>
+        <w:rPr>
+          <w:sz w:val="24"/>
+          <w:szCs w:val="24"/>
+        </w:rPr>
+        <w:t>.</w:t>
+      </w:r>
+      <w:r>
+        <w:rPr>
+          <w:sz w:val="24"/>
+          <w:szCs w:val="24"/>
+        </w:rPr>
+        <w:t xml:space="preserve"> Ça a été très pratique notamment pour le positionnement des éléments en fonction de la taille du background ce qui nous a permis de changer de fond facilement après que notre dessinateur attitré nous a fourni les versions finies des </w:t>
+      </w:r>
+      <w:proofErr w:type="spellStart"/>
+      <w:r>
+        <w:rPr>
+          <w:sz w:val="24"/>
+          <w:szCs w:val="24"/>
+        </w:rPr>
+        <w:t>nooters</w:t>
+      </w:r>
+      <w:proofErr w:type="spellEnd"/>
+      <w:r>
+        <w:rPr>
+          <w:sz w:val="24"/>
+          <w:szCs w:val="24"/>
+        </w:rPr>
+        <w:t xml:space="preserve"> et fond d’écran utilisés dans la version « finale ».</w:t>
+      </w:r>
+    </w:p>
+    <w:p>
+      <w:pPr>
+        <w:tabs>
+          <w:tab w:val="left" w:pos="2568"/>
+        </w:tabs>
+        <w:rPr>
+          <w:sz w:val="24"/>
+          <w:szCs w:val="24"/>
+        </w:rPr>
+      </w:pPr>
+      <w:r>
+        <w:rPr>
+          <w:sz w:val="24"/>
+          <w:szCs w:val="24"/>
+        </w:rPr>
+        <w:drawing>
+          <wp:inline distT="0" distB="0" distL="0" distR="0" wp14:anchorId="27A9D484" wp14:editId="3BB50D65">
+            <wp:extent cx="5731510" cy="3806190"/>
+            <wp:effectExtent l="0" t="0" r="2540" b="3810"/>
+            <wp:docPr id="593276182" name="Image 1" descr="Une image contenant texte, capture d’écran, logiciel&#10;&#10;Description générée automatiquement"/>
+            <wp:cNvGraphicFramePr>
+              <a:graphicFrameLocks xmlns:a="http://schemas.openxmlformats.org/drawingml/2006/main" noChangeAspect="1"/>
+            </wp:cNvGraphicFramePr>
+            <a:graphic xmlns:a="http://schemas.openxmlformats.org/drawingml/2006/main">
+              <a:graphicData uri="http://schemas.openxmlformats.org/drawingml/2006/picture">
+                <pic:pic xmlns:pic="http://schemas.openxmlformats.org/drawingml/2006/picture">
+                  <pic:nvPicPr>
+                    <pic:cNvPr id="593276182" name="Image 1" descr="Une image contenant texte, capture d’écran, logiciel&#10;&#10;Description générée automatiquement"/>
+                    <pic:cNvPicPr/>
+                  </pic:nvPicPr>
+                  <pic:blipFill>
+                    <a:blip r:embed="rId17"/>
+                    <a:stretch>
+                      <a:fillRect/>
+                    </a:stretch>
+                  </pic:blipFill>
+                  <pic:spPr>
+                    <a:xfrm>
+                      <a:off x="0" y="0"/>
+                      <a:ext cx="5731510" cy="3806190"/>
+                    </a:xfrm>
+                    <a:prstGeom prst="rect">
+                      <a:avLst/>
+                    </a:prstGeom>
+                  </pic:spPr>
+                </pic:pic>
+              </a:graphicData>
+            </a:graphic>
+          </wp:inline>
+        </w:drawing>
       </w:r>
     </w:p>
     <w:p>
@@ -2488,7 +3224,7 @@
       </w:pPr>
     </w:p>
     <w:sectPr>
-      <w:footerReference w:type="default" r:id="rId14"/>
+      <w:footerReference w:type="default" r:id="rId18"/>
       <w:pgSz w:w="11906" w:h="16838"/>
       <w:pgMar w:top="1440" w:right="1440" w:bottom="1440" w:left="1440" w:header="708" w:footer="708" w:gutter="0"/>
       <w:cols w:space="708"/>
@@ -2530,18 +3266,19 @@
       <w:pStyle w:val="Pieddepage"/>
     </w:pPr>
     <w:r>
-      <w:t xml:space="preserve">Da costa Théo </w:t>
+      <w:t xml:space="preserve">Da </w:t>
+    </w:r>
+    <w:proofErr w:type="spellStart"/>
+    <w:r>
+      <w:t>costa</w:t>
+    </w:r>
+    <w:proofErr w:type="spellEnd"/>
+    <w:r>
+      <w:t xml:space="preserve"> Théo </w:t>
     </w:r>
     <w:r>
       <w:br/>
-    </w:r>
-    <w:proofErr w:type="spellStart"/>
-    <w:r>
-      <w:t>Gresta</w:t>
-    </w:r>
-    <w:proofErr w:type="spellEnd"/>
-    <w:r>
-      <w:t xml:space="preserve"> Louis</w:t>
+      <w:t>Gresta Louis</w:t>
     </w:r>
     <w:r>
       <w:br/>

</xml_diff>